<commit_message>
Documentation + slight change to tc template
</commit_message>
<xml_diff>
--- a/dokumentacia.docx
+++ b/dokumentacia.docx
@@ -2,7 +2,996 @@
 <file path=word/document.xml><?xml version="1.0" encoding="utf-8"?>
 <w:document xmlns:wpc="http://schemas.microsoft.com/office/word/2010/wordprocessingCanvas" xmlns:cx="http://schemas.microsoft.com/office/drawing/2014/chartex" xmlns:cx1="http://schemas.microsoft.com/office/drawing/2015/9/8/chartex" xmlns:cx2="http://schemas.microsoft.com/office/drawing/2015/10/21/chartex" xmlns:cx3="http://schemas.microsoft.com/office/drawing/2016/5/9/chartex" xmlns:cx4="http://schemas.microsoft.com/office/drawing/2016/5/10/chartex" xmlns:cx5="http://schemas.microsoft.com/office/drawing/2016/5/11/chartex" xmlns:cx6="http://schemas.microsoft.com/office/drawing/2016/5/12/chartex" xmlns:cx7="http://schemas.microsoft.com/office/drawing/2016/5/13/chartex" xmlns:cx8="http://schemas.microsoft.com/office/drawing/2016/5/14/chartex" xmlns:mc="http://schemas.openxmlformats.org/markup-compatibility/2006" xmlns:aink="http://schemas.microsoft.com/office/drawing/2016/ink" xmlns:am3d="http://schemas.microsoft.com/office/drawing/2017/model3d" xmlns:o="urn:schemas-microsoft-com:office:office" xmlns:oel="http://schemas.microsoft.com/office/2019/extlst" xmlns:r="http://schemas.openxmlformats.org/officeDocument/2006/relationships" xmlns:m="http://schemas.openxmlformats.org/officeDocument/2006/math" xmlns:v="urn:schemas-microsoft-com:vml" xmlns:wp14="http://schemas.microsoft.com/office/word/2010/wordprocessingDrawing" xmlns:wp="http://schemas.openxmlformats.org/drawingml/2006/wordprocessingDrawing" xmlns:w10="urn:schemas-microsoft-com:office:word" xmlns:w="http://schemas.openxmlformats.org/wordprocessingml/2006/main" xmlns:w14="http://schemas.microsoft.com/office/word/2010/wordml" xmlns:w15="http://schemas.microsoft.com/office/word/2012/wordml" xmlns:w16cex="http://schemas.microsoft.com/office/word/2018/wordml/cex" xmlns:w16cid="http://schemas.microsoft.com/office/word/2016/wordml/cid" xmlns:w16="http://schemas.microsoft.com/office/word/2018/wordml" xmlns:w16sdtdh="http://schemas.microsoft.com/office/word/2020/wordml/sdtdatahash" xmlns:w16se="http://schemas.microsoft.com/office/word/2015/wordml/symex" xmlns:wpg="http://schemas.microsoft.com/office/word/2010/wordprocessingGroup" xmlns:wpi="http://schemas.microsoft.com/office/word/2010/wordprocessingInk" xmlns:wne="http://schemas.microsoft.com/office/word/2006/wordml" xmlns:wps="http://schemas.microsoft.com/office/word/2010/wordprocessingShape" mc:Ignorable="w14 w15 w16se w16cid w16 w16cex w16sdtdh wp14">
   <w:body>
+    <w:p>
+      <w:pPr>
+        <w:spacing w:after="120"/>
+        <w:jc w:val="center"/>
+        <w:rPr>
+          <w:rFonts w:cs="Times New Roman"/>
+          <w:b/>
+          <w:bCs/>
+          <w:color w:val="000000" w:themeColor="text1"/>
+          <w:sz w:val="36"/>
+          <w:szCs w:val="36"/>
+        </w:rPr>
+      </w:pPr>
+      <w:r>
+        <w:rPr>
+          <w:rFonts w:cs="Times New Roman"/>
+          <w:b/>
+          <w:bCs/>
+          <w:color w:val="000000" w:themeColor="text1"/>
+          <w:sz w:val="36"/>
+          <w:szCs w:val="36"/>
+        </w:rPr>
+        <w:t>ŽILINSKÁ UNIVERZITA V ŽILINE</w:t>
+      </w:r>
+    </w:p>
+    <w:p>
+      <w:pPr>
+        <w:spacing w:after="120"/>
+        <w:jc w:val="center"/>
+        <w:rPr>
+          <w:rFonts w:cs="Times New Roman"/>
+          <w:color w:val="000000" w:themeColor="text1"/>
+          <w:sz w:val="36"/>
+          <w:szCs w:val="36"/>
+        </w:rPr>
+      </w:pPr>
+      <w:r>
+        <w:rPr>
+          <w:rFonts w:cs="Times New Roman"/>
+          <w:color w:val="000000" w:themeColor="text1"/>
+          <w:sz w:val="36"/>
+          <w:szCs w:val="36"/>
+        </w:rPr>
+        <w:t>FAKULTA RIADENIA A INFORMATIKY</w:t>
+      </w:r>
+    </w:p>
+    <w:p>
+      <w:pPr>
+        <w:spacing w:after="120"/>
+        <w:jc w:val="center"/>
+        <w:rPr>
+          <w:rFonts w:cs="Times New Roman"/>
+          <w:color w:val="000000" w:themeColor="text1"/>
+          <w:sz w:val="36"/>
+          <w:szCs w:val="36"/>
+        </w:rPr>
+      </w:pPr>
+      <w:r>
+        <w:rPr>
+          <w:rFonts w:cs="Times New Roman"/>
+          <w:noProof/>
+          <w:color w:val="000000" w:themeColor="text1"/>
+        </w:rPr>
+        <w:drawing>
+          <wp:inline distT="0" distB="0" distL="0" distR="0" wp14:anchorId="58810964" wp14:editId="695237CA">
+            <wp:extent cx="5238750" cy="4067175"/>
+            <wp:effectExtent l="0" t="0" r="0" b="0"/>
+            <wp:docPr id="1410590028" name="Picture 1410590028" descr="Obrázok, na ktorom je logo&#10;&#10;Automaticky generovaný popis"/>
+            <wp:cNvGraphicFramePr>
+              <a:graphicFrameLocks xmlns:a="http://schemas.openxmlformats.org/drawingml/2006/main" noChangeAspect="1"/>
+            </wp:cNvGraphicFramePr>
+            <a:graphic xmlns:a="http://schemas.openxmlformats.org/drawingml/2006/main">
+              <a:graphicData uri="http://schemas.openxmlformats.org/drawingml/2006/picture">
+                <pic:pic xmlns:pic="http://schemas.openxmlformats.org/drawingml/2006/picture">
+                  <pic:nvPicPr>
+                    <pic:cNvPr id="0" name="Obrázok 15" descr="Obrázok, na ktorom je logo&#10;&#10;Automaticky generovaný popis"/>
+                    <pic:cNvPicPr>
+                      <a:picLocks noChangeAspect="1" noChangeArrowheads="1"/>
+                    </pic:cNvPicPr>
+                  </pic:nvPicPr>
+                  <pic:blipFill>
+                    <a:blip r:embed="rId5">
+                      <a:extLst>
+                        <a:ext uri="{28A0092B-C50C-407E-A947-70E740481C1C}">
+                          <a14:useLocalDpi xmlns:a14="http://schemas.microsoft.com/office/drawing/2010/main" val="0"/>
+                        </a:ext>
+                      </a:extLst>
+                    </a:blip>
+                    <a:srcRect/>
+                    <a:stretch>
+                      <a:fillRect/>
+                    </a:stretch>
+                  </pic:blipFill>
+                  <pic:spPr bwMode="auto">
+                    <a:xfrm>
+                      <a:off x="0" y="0"/>
+                      <a:ext cx="5238750" cy="4067175"/>
+                    </a:xfrm>
+                    <a:prstGeom prst="rect">
+                      <a:avLst/>
+                    </a:prstGeom>
+                    <a:noFill/>
+                    <a:ln>
+                      <a:noFill/>
+                    </a:ln>
+                  </pic:spPr>
+                </pic:pic>
+              </a:graphicData>
+            </a:graphic>
+          </wp:inline>
+        </w:drawing>
+      </w:r>
+    </w:p>
+    <w:p>
+      <w:pPr>
+        <w:spacing w:after="120"/>
+        <w:ind w:right="-554"/>
+        <w:jc w:val="center"/>
+        <w:rPr>
+          <w:rFonts w:ascii="Carlito" w:eastAsia="Times New Roman" w:hAnsi="Carlito" w:cs="Times New Roman"/>
+          <w:color w:val="000000" w:themeColor="text1"/>
+          <w:sz w:val="28"/>
+          <w:szCs w:val="32"/>
+        </w:rPr>
+      </w:pPr>
+      <w:r>
+        <w:rPr>
+          <w:rFonts w:ascii="Carlito" w:eastAsia="Times New Roman" w:hAnsi="Carlito" w:cs="Times New Roman"/>
+          <w:color w:val="000000" w:themeColor="text1"/>
+          <w:sz w:val="28"/>
+          <w:szCs w:val="32"/>
+        </w:rPr>
+        <w:t>Základy testovania softvéru</w:t>
+      </w:r>
+    </w:p>
+    <w:p>
+      <w:pPr>
+        <w:spacing w:after="120"/>
+        <w:ind w:right="-554"/>
+        <w:jc w:val="center"/>
+        <w:rPr>
+          <w:rFonts w:ascii="Carlito" w:eastAsia="Times New Roman" w:hAnsi="Carlito" w:cs="Times New Roman"/>
+          <w:color w:val="000000" w:themeColor="text1"/>
+          <w:sz w:val="36"/>
+          <w:szCs w:val="40"/>
+        </w:rPr>
+      </w:pPr>
+      <w:r>
+        <w:rPr>
+          <w:rFonts w:ascii="Carlito" w:eastAsia="Times New Roman" w:hAnsi="Carlito" w:cs="Times New Roman"/>
+          <w:color w:val="000000" w:themeColor="text1"/>
+          <w:sz w:val="36"/>
+          <w:szCs w:val="40"/>
+        </w:rPr>
+        <w:t>Dokumentácia</w:t>
+      </w:r>
+    </w:p>
+    <w:p>
+      <w:pPr>
+        <w:spacing w:after="120"/>
+        <w:ind w:right="-554"/>
+        <w:jc w:val="center"/>
+        <w:rPr>
+          <w:rFonts w:ascii="Carlito" w:eastAsia="Times New Roman" w:hAnsi="Carlito" w:cs="Times New Roman"/>
+          <w:b/>
+          <w:bCs/>
+          <w:color w:val="000000" w:themeColor="text1"/>
+          <w:sz w:val="36"/>
+          <w:szCs w:val="40"/>
+        </w:rPr>
+      </w:pPr>
+      <w:r>
+        <w:rPr>
+          <w:rFonts w:ascii="Carlito" w:eastAsia="Times New Roman" w:hAnsi="Carlito" w:cs="Times New Roman"/>
+          <w:b/>
+          <w:bCs/>
+          <w:color w:val="000000" w:themeColor="text1"/>
+          <w:sz w:val="36"/>
+          <w:szCs w:val="40"/>
+        </w:rPr>
+        <w:t xml:space="preserve">SpaceJoeDotNet </w:t>
+      </w:r>
+    </w:p>
+    <w:p>
+      <w:pPr>
+        <w:spacing w:after="120"/>
+        <w:rPr>
+          <w:rFonts w:cs="Times New Roman"/>
+          <w:color w:val="000000" w:themeColor="text1"/>
+          <w:sz w:val="36"/>
+          <w:szCs w:val="36"/>
+        </w:rPr>
+      </w:pPr>
+    </w:p>
+    <w:p>
+      <w:pPr>
+        <w:spacing w:after="120"/>
+        <w:rPr>
+          <w:rFonts w:cs="Times New Roman"/>
+          <w:color w:val="000000" w:themeColor="text1"/>
+          <w:sz w:val="36"/>
+          <w:szCs w:val="36"/>
+        </w:rPr>
+      </w:pPr>
+    </w:p>
+    <w:p>
+      <w:pPr>
+        <w:spacing w:after="120"/>
+        <w:rPr>
+          <w:rFonts w:cs="Times New Roman"/>
+          <w:color w:val="000000" w:themeColor="text1"/>
+          <w:sz w:val="36"/>
+          <w:szCs w:val="36"/>
+        </w:rPr>
+      </w:pPr>
+    </w:p>
+    <w:p>
+      <w:pPr>
+        <w:spacing w:after="120"/>
+        <w:ind w:left="1416" w:hanging="1416"/>
+        <w:jc w:val="both"/>
+        <w:rPr>
+          <w:rFonts w:cs="Times New Roman"/>
+          <w:b/>
+          <w:bCs/>
+          <w:color w:val="000000" w:themeColor="text1"/>
+        </w:rPr>
+      </w:pPr>
+    </w:p>
+    <w:p>
+      <w:pPr>
+        <w:spacing w:after="120"/>
+        <w:jc w:val="both"/>
+        <w:rPr>
+          <w:rFonts w:cs="Times New Roman"/>
+          <w:b/>
+          <w:bCs/>
+          <w:color w:val="000000" w:themeColor="text1"/>
+        </w:rPr>
+      </w:pPr>
+    </w:p>
+    <w:p>
+      <w:pPr>
+        <w:spacing w:after="120"/>
+        <w:jc w:val="both"/>
+        <w:rPr>
+          <w:rFonts w:cs="Times New Roman"/>
+          <w:b/>
+          <w:bCs/>
+          <w:color w:val="000000" w:themeColor="text1"/>
+        </w:rPr>
+      </w:pPr>
+    </w:p>
+    <w:p>
+      <w:pPr>
+        <w:spacing w:after="120"/>
+        <w:jc w:val="both"/>
+        <w:rPr>
+          <w:rFonts w:cs="Times New Roman"/>
+          <w:b/>
+          <w:bCs/>
+          <w:color w:val="000000" w:themeColor="text1"/>
+        </w:rPr>
+      </w:pPr>
+    </w:p>
+    <w:p>
+      <w:pPr>
+        <w:spacing w:after="120"/>
+        <w:jc w:val="both"/>
+        <w:rPr>
+          <w:rFonts w:cs="Times New Roman"/>
+          <w:b/>
+          <w:bCs/>
+          <w:color w:val="000000" w:themeColor="text1"/>
+        </w:rPr>
+      </w:pPr>
+    </w:p>
+    <w:p>
+      <w:pPr>
+        <w:spacing w:after="120"/>
+        <w:rPr>
+          <w:rFonts w:ascii="Carlito" w:hAnsi="Carlito" w:cs="Times New Roman"/>
+          <w:color w:val="000000" w:themeColor="text1"/>
+        </w:rPr>
+      </w:pPr>
+      <w:r>
+        <w:rPr>
+          <w:rFonts w:ascii="Carlito" w:hAnsi="Carlito" w:cs="Times New Roman"/>
+          <w:b/>
+          <w:bCs/>
+          <w:color w:val="000000" w:themeColor="text1"/>
+        </w:rPr>
+        <w:t>Vypracoval:</w:t>
+      </w:r>
+      <w:r>
+        <w:rPr>
+          <w:rFonts w:ascii="Carlito" w:hAnsi="Carlito" w:cs="Times New Roman"/>
+          <w:b/>
+          <w:bCs/>
+          <w:color w:val="000000" w:themeColor="text1"/>
+        </w:rPr>
+        <w:t xml:space="preserve"> </w:t>
+      </w:r>
+      <w:r>
+        <w:rPr>
+          <w:rFonts w:ascii="Carlito" w:hAnsi="Carlito" w:cs="Times New Roman"/>
+          <w:b/>
+          <w:bCs/>
+          <w:color w:val="000000" w:themeColor="text1"/>
+        </w:rPr>
+        <w:t xml:space="preserve">   </w:t>
+      </w:r>
+      <w:r>
+        <w:rPr>
+          <w:rFonts w:ascii="Carlito" w:hAnsi="Carlito" w:cs="Times New Roman"/>
+          <w:b/>
+          <w:bCs/>
+          <w:color w:val="000000" w:themeColor="text1"/>
+        </w:rPr>
+        <w:t xml:space="preserve"> </w:t>
+      </w:r>
+      <w:r>
+        <w:rPr>
+          <w:rFonts w:ascii="Carlito" w:hAnsi="Carlito" w:cs="Times New Roman"/>
+          <w:b/>
+          <w:bCs/>
+          <w:color w:val="000000" w:themeColor="text1"/>
+        </w:rPr>
+        <w:t xml:space="preserve">  </w:t>
+      </w:r>
+      <w:r>
+        <w:rPr>
+          <w:rFonts w:ascii="Carlito" w:hAnsi="Carlito" w:cs="Times New Roman"/>
+          <w:color w:val="000000" w:themeColor="text1"/>
+        </w:rPr>
+        <w:t>Kristián Lepka</w:t>
+      </w:r>
+      <w:r>
+        <w:tab/>
+      </w:r>
+      <w:r>
+        <w:rPr>
+          <w:rFonts w:ascii="Carlito" w:hAnsi="Carlito" w:cs="Times New Roman"/>
+          <w:color w:val="000000" w:themeColor="text1"/>
+        </w:rPr>
+        <w:t xml:space="preserve"> </w:t>
+      </w:r>
+      <w:r>
+        <w:rPr>
+          <w:rFonts w:ascii="Carlito" w:hAnsi="Carlito" w:cs="Times New Roman"/>
+          <w:color w:val="000000" w:themeColor="text1"/>
+        </w:rPr>
+        <w:tab/>
+      </w:r>
+      <w:r>
+        <w:rPr>
+          <w:rFonts w:ascii="Carlito" w:hAnsi="Carlito" w:cs="Times New Roman"/>
+          <w:color w:val="000000" w:themeColor="text1"/>
+        </w:rPr>
+        <w:tab/>
+      </w:r>
+      <w:r>
+        <w:rPr>
+          <w:rFonts w:ascii="Carlito" w:hAnsi="Carlito" w:cs="Times New Roman"/>
+          <w:color w:val="000000" w:themeColor="text1"/>
+        </w:rPr>
+        <w:tab/>
+      </w:r>
+      <w:r>
+        <w:rPr>
+          <w:rFonts w:ascii="Carlito" w:hAnsi="Carlito" w:cs="Times New Roman"/>
+          <w:b/>
+          <w:bCs/>
+          <w:color w:val="000000" w:themeColor="text1"/>
+        </w:rPr>
+        <w:t>Akademický rok:</w:t>
+      </w:r>
+      <w:r>
+        <w:rPr>
+          <w:rFonts w:ascii="Carlito" w:hAnsi="Carlito" w:cs="Times New Roman"/>
+          <w:color w:val="000000" w:themeColor="text1"/>
+        </w:rPr>
+        <w:t xml:space="preserve"> </w:t>
+      </w:r>
+      <w:r>
+        <w:tab/>
+      </w:r>
+      <w:r>
+        <w:rPr>
+          <w:rFonts w:ascii="Carlito" w:hAnsi="Carlito" w:cs="Times New Roman"/>
+          <w:color w:val="000000" w:themeColor="text1"/>
+        </w:rPr>
+        <w:t>2023 / 2024</w:t>
+      </w:r>
+    </w:p>
+    <w:p>
+      <w:pPr>
+        <w:spacing w:after="120"/>
+        <w:rPr>
+          <w:rFonts w:ascii="Carlito" w:hAnsi="Carlito" w:cs="Times New Roman"/>
+          <w:color w:val="000000" w:themeColor="text1"/>
+        </w:rPr>
+      </w:pPr>
+      <w:r>
+        <w:rPr>
+          <w:rFonts w:ascii="Carlito" w:hAnsi="Carlito" w:cs="Times New Roman"/>
+          <w:b/>
+          <w:bCs/>
+          <w:color w:val="000000" w:themeColor="text1"/>
+        </w:rPr>
+        <w:t>Štud. skupina:</w:t>
+      </w:r>
+      <w:r>
+        <w:rPr>
+          <w:rFonts w:ascii="Carlito" w:hAnsi="Carlito" w:cs="Times New Roman"/>
+          <w:color w:val="000000" w:themeColor="text1"/>
+        </w:rPr>
+        <w:t xml:space="preserve"> </w:t>
+      </w:r>
+      <w:r>
+        <w:rPr>
+          <w:rFonts w:ascii="Carlito" w:hAnsi="Carlito" w:cs="Times New Roman"/>
+          <w:color w:val="000000" w:themeColor="text1"/>
+        </w:rPr>
+        <w:t xml:space="preserve">  </w:t>
+      </w:r>
+      <w:r>
+        <w:rPr>
+          <w:rFonts w:ascii="Carlito" w:hAnsi="Carlito" w:cs="Times New Roman"/>
+          <w:color w:val="000000" w:themeColor="text1"/>
+        </w:rPr>
+        <w:t>5ZYR32</w:t>
+      </w:r>
+    </w:p>
+    <w:p>
+      <w:pPr>
+        <w:spacing w:after="120"/>
+        <w:ind w:left="708" w:firstLine="708"/>
+        <w:rPr>
+          <w:rFonts w:ascii="Carlito" w:hAnsi="Carlito" w:cs="Times New Roman"/>
+          <w:color w:val="000000" w:themeColor="text1"/>
+        </w:rPr>
+      </w:pPr>
+      <w:r>
+        <w:rPr>
+          <w:rFonts w:ascii="Carlito" w:hAnsi="Carlito" w:cs="Times New Roman"/>
+          <w:color w:val="000000" w:themeColor="text1"/>
+        </w:rPr>
+        <w:t xml:space="preserve">                </w:t>
+      </w:r>
+    </w:p>
+    <w:p>
+      <w:pPr>
+        <w:pStyle w:val="Heading1"/>
+      </w:pPr>
+      <w:r>
+        <w:lastRenderedPageBreak/>
+        <w:t>Opis testovaného projektu</w:t>
+      </w:r>
+    </w:p>
     <w:p/>
+    <w:p>
+      <w:pPr>
+        <w:ind w:firstLine="708"/>
+      </w:pPr>
+      <w:r>
+        <w:t>SpaceJoeDotNet je počítačová hra na štýl hry Asteroids. Je vytvorená za pomoci Monogame Framework-u, ktorý je pokračovaním Microsoft XNA Framework pre tvorbu hier. Framework a hra samotná sú napísané v jazyku C</w:t>
+      </w:r>
+      <w:r>
+        <w:rPr>
+          <w:lang w:val="en-US"/>
+        </w:rPr>
+        <w:t>#</w:t>
+      </w:r>
+      <w:r>
+        <w:t>.</w:t>
+      </w:r>
+    </w:p>
+    <w:p/>
+    <w:p>
+      <w:pPr>
+        <w:pStyle w:val="Heading2"/>
+      </w:pPr>
+      <w:r>
+        <w:t>Game loop</w:t>
+      </w:r>
+    </w:p>
+    <w:p>
+      <w:r>
+        <w:t xml:space="preserve">Cieľom hry je </w:t>
+      </w:r>
+      <w:r>
+        <w:t>ovládať vesmírnu loď, vyhýbať sa a strieľať asteroidy a mimozemské lode. Na obrazovke smerom zhora nadol padajú asteroidy a pohybujú sa nepriateľskí mimozemšťania, ktorí hráča ostreľujú. Cieľom je teda sa čo najdlhšie vyhnúť zničeniu vlastnej lodi a pritom zbierať body za ničenie asteroidov a nepriateľov.</w:t>
+      </w:r>
+    </w:p>
+    <w:p>
+      <w:r>
+        <w:t>Po zničení hráčovej lode si hráč môže kupovať vylepšenia v obchode za body ktoré získava hraním.</w:t>
+      </w:r>
+      <w:r>
+        <w:t xml:space="preserve"> Postup je možné ukladať a znova načítať po spustení hry.</w:t>
+      </w:r>
+    </w:p>
+    <w:p/>
+    <w:p>
+      <w:pPr>
+        <w:pStyle w:val="Heading2"/>
+      </w:pPr>
+      <w:r>
+        <w:t>Základné funkcionality</w:t>
+      </w:r>
+    </w:p>
+    <w:p>
+      <w:pPr>
+        <w:pStyle w:val="ListParagraph"/>
+        <w:numPr>
+          <w:ilvl w:val="0"/>
+          <w:numId w:val="1"/>
+        </w:numPr>
+      </w:pPr>
+      <w:r>
+        <w:t>Ovládanie vesmírnej lode, pohyb po obrazovke (nie mimo)</w:t>
+      </w:r>
+    </w:p>
+    <w:p>
+      <w:pPr>
+        <w:pStyle w:val="ListParagraph"/>
+        <w:numPr>
+          <w:ilvl w:val="0"/>
+          <w:numId w:val="1"/>
+        </w:numPr>
+      </w:pPr>
+      <w:r>
+        <w:t>Pohybujúce sa asteroidy a mimozemšťania</w:t>
+      </w:r>
+    </w:p>
+    <w:p>
+      <w:pPr>
+        <w:pStyle w:val="ListParagraph"/>
+        <w:numPr>
+          <w:ilvl w:val="0"/>
+          <w:numId w:val="1"/>
+        </w:numPr>
+      </w:pPr>
+      <w:r>
+        <w:t>Mimozemšťania strieľajúci na hráča</w:t>
+      </w:r>
+    </w:p>
+    <w:p>
+      <w:pPr>
+        <w:pStyle w:val="ListParagraph"/>
+        <w:numPr>
+          <w:ilvl w:val="0"/>
+          <w:numId w:val="1"/>
+        </w:numPr>
+      </w:pPr>
+      <w:r>
+        <w:t>Kolízie asteroidov, projektilov, mimozemšťanov a hráča</w:t>
+      </w:r>
+    </w:p>
+    <w:p>
+      <w:pPr>
+        <w:pStyle w:val="ListParagraph"/>
+        <w:numPr>
+          <w:ilvl w:val="0"/>
+          <w:numId w:val="1"/>
+        </w:numPr>
+      </w:pPr>
+      <w:r>
+        <w:t>Prehrievanie hráčovej zbrane streľbou</w:t>
+      </w:r>
+      <w:r>
+        <w:t>, ochladenie po uplynutí času</w:t>
+      </w:r>
+    </w:p>
+    <w:p>
+      <w:pPr>
+        <w:pStyle w:val="ListParagraph"/>
+        <w:numPr>
+          <w:ilvl w:val="0"/>
+          <w:numId w:val="1"/>
+        </w:numPr>
+      </w:pPr>
+      <w:r>
+        <w:t>Štít, ktorý chráni hráča pred poškodením, po zlyhaní sa po čase obnovuje</w:t>
+      </w:r>
+    </w:p>
+    <w:p>
+      <w:pPr>
+        <w:pStyle w:val="ListParagraph"/>
+        <w:numPr>
+          <w:ilvl w:val="0"/>
+          <w:numId w:val="1"/>
+        </w:numPr>
+      </w:pPr>
+      <w:r>
+        <w:t>Nakupovanie vylepšení pre hráča</w:t>
+      </w:r>
+    </w:p>
+    <w:p>
+      <w:pPr>
+        <w:pStyle w:val="ListParagraph"/>
+        <w:numPr>
+          <w:ilvl w:val="0"/>
+          <w:numId w:val="1"/>
+        </w:numPr>
+      </w:pPr>
+      <w:r>
+        <w:t>Ukladanie a načítanie hry</w:t>
+      </w:r>
+    </w:p>
+    <w:p/>
+    <w:p/>
+    <w:p>
+      <w:pPr>
+        <w:spacing w:after="160" w:line="259" w:lineRule="auto"/>
+      </w:pPr>
+      <w:r>
+        <w:br w:type="page"/>
+      </w:r>
+    </w:p>
+    <w:p>
+      <w:pPr>
+        <w:pStyle w:val="Heading1"/>
+      </w:pPr>
+      <w:r>
+        <w:lastRenderedPageBreak/>
+        <w:t>Popis šablóny pre testovacie prípady</w:t>
+      </w:r>
+    </w:p>
+    <w:p/>
+    <w:p/>
+    <w:p>
+      <w:r>
+        <w:drawing>
+          <wp:inline distT="0" distB="0" distL="0" distR="0" wp14:anchorId="6F33F754" wp14:editId="37A44F9F">
+            <wp:extent cx="4887007" cy="6735115"/>
+            <wp:effectExtent l="0" t="0" r="8890" b="8890"/>
+            <wp:docPr id="468145402" name="Picture 1" descr="A document with text on it&#10;&#10;Description automatically generated"/>
+            <wp:cNvGraphicFramePr>
+              <a:graphicFrameLocks xmlns:a="http://schemas.openxmlformats.org/drawingml/2006/main" noChangeAspect="1"/>
+            </wp:cNvGraphicFramePr>
+            <a:graphic xmlns:a="http://schemas.openxmlformats.org/drawingml/2006/main">
+              <a:graphicData uri="http://schemas.openxmlformats.org/drawingml/2006/picture">
+                <pic:pic xmlns:pic="http://schemas.openxmlformats.org/drawingml/2006/picture">
+                  <pic:nvPicPr>
+                    <pic:cNvPr id="468145402" name="Picture 1" descr="A document with text on it&#10;&#10;Description automatically generated"/>
+                    <pic:cNvPicPr/>
+                  </pic:nvPicPr>
+                  <pic:blipFill>
+                    <a:blip r:embed="rId6"/>
+                    <a:stretch>
+                      <a:fillRect/>
+                    </a:stretch>
+                  </pic:blipFill>
+                  <pic:spPr>
+                    <a:xfrm>
+                      <a:off x="0" y="0"/>
+                      <a:ext cx="4887007" cy="6735115"/>
+                    </a:xfrm>
+                    <a:prstGeom prst="rect">
+                      <a:avLst/>
+                    </a:prstGeom>
+                  </pic:spPr>
+                </pic:pic>
+              </a:graphicData>
+            </a:graphic>
+          </wp:inline>
+        </w:drawing>
+      </w:r>
+    </w:p>
+    <w:p>
+      <w:r>
+        <w:lastRenderedPageBreak/>
+        <w:drawing>
+          <wp:inline distT="0" distB="0" distL="0" distR="0" wp14:anchorId="32802303" wp14:editId="78CBFDDB">
+            <wp:extent cx="4772691" cy="5982535"/>
+            <wp:effectExtent l="0" t="0" r="8890" b="0"/>
+            <wp:docPr id="507767817" name="Picture 1" descr="A screenshot of a grid&#10;&#10;Description automatically generated"/>
+            <wp:cNvGraphicFramePr>
+              <a:graphicFrameLocks xmlns:a="http://schemas.openxmlformats.org/drawingml/2006/main" noChangeAspect="1"/>
+            </wp:cNvGraphicFramePr>
+            <a:graphic xmlns:a="http://schemas.openxmlformats.org/drawingml/2006/main">
+              <a:graphicData uri="http://schemas.openxmlformats.org/drawingml/2006/picture">
+                <pic:pic xmlns:pic="http://schemas.openxmlformats.org/drawingml/2006/picture">
+                  <pic:nvPicPr>
+                    <pic:cNvPr id="507767817" name="Picture 1" descr="A screenshot of a grid&#10;&#10;Description automatically generated"/>
+                    <pic:cNvPicPr/>
+                  </pic:nvPicPr>
+                  <pic:blipFill>
+                    <a:blip r:embed="rId7"/>
+                    <a:stretch>
+                      <a:fillRect/>
+                    </a:stretch>
+                  </pic:blipFill>
+                  <pic:spPr>
+                    <a:xfrm>
+                      <a:off x="0" y="0"/>
+                      <a:ext cx="4772691" cy="5982535"/>
+                    </a:xfrm>
+                    <a:prstGeom prst="rect">
+                      <a:avLst/>
+                    </a:prstGeom>
+                  </pic:spPr>
+                </pic:pic>
+              </a:graphicData>
+            </a:graphic>
+          </wp:inline>
+        </w:drawing>
+      </w:r>
+    </w:p>
+    <w:p>
+      <w:r>
+        <w:drawing>
+          <wp:inline distT="0" distB="0" distL="0" distR="0" wp14:anchorId="2B03B3CD" wp14:editId="26B5C47E">
+            <wp:extent cx="4143375" cy="2715431"/>
+            <wp:effectExtent l="0" t="0" r="0" b="8890"/>
+            <wp:docPr id="1788528186" name="Picture 1" descr="A screenshot of a computer&#10;&#10;Description automatically generated"/>
+            <wp:cNvGraphicFramePr>
+              <a:graphicFrameLocks xmlns:a="http://schemas.openxmlformats.org/drawingml/2006/main" noChangeAspect="1"/>
+            </wp:cNvGraphicFramePr>
+            <a:graphic xmlns:a="http://schemas.openxmlformats.org/drawingml/2006/main">
+              <a:graphicData uri="http://schemas.openxmlformats.org/drawingml/2006/picture">
+                <pic:pic xmlns:pic="http://schemas.openxmlformats.org/drawingml/2006/picture">
+                  <pic:nvPicPr>
+                    <pic:cNvPr id="1788528186" name="Picture 1" descr="A screenshot of a computer&#10;&#10;Description automatically generated"/>
+                    <pic:cNvPicPr/>
+                  </pic:nvPicPr>
+                  <pic:blipFill>
+                    <a:blip r:embed="rId8"/>
+                    <a:stretch>
+                      <a:fillRect/>
+                    </a:stretch>
+                  </pic:blipFill>
+                  <pic:spPr>
+                    <a:xfrm>
+                      <a:off x="0" y="0"/>
+                      <a:ext cx="4157492" cy="2724683"/>
+                    </a:xfrm>
+                    <a:prstGeom prst="rect">
+                      <a:avLst/>
+                    </a:prstGeom>
+                  </pic:spPr>
+                </pic:pic>
+              </a:graphicData>
+            </a:graphic>
+          </wp:inline>
+        </w:drawing>
+      </w:r>
+    </w:p>
+    <w:p>
+      <w:r>
+        <w:lastRenderedPageBreak/>
+        <w:t>Šablóna je vytvorená v programe Excel. Ide o upravenú verziu šablóny vytvorenej mnou a mojím tímom na cvičeniach.</w:t>
+      </w:r>
+    </w:p>
+    <w:p/>
+    <w:p>
+      <w:pPr>
+        <w:pStyle w:val="Heading2"/>
+      </w:pPr>
+      <w:r>
+        <w:t>Položky šablóny:</w:t>
+      </w:r>
+    </w:p>
+    <w:p>
+      <w:pPr>
+        <w:pStyle w:val="ListParagraph"/>
+        <w:numPr>
+          <w:ilvl w:val="0"/>
+          <w:numId w:val="2"/>
+        </w:numPr>
+      </w:pPr>
+      <w:r>
+        <w:t>Názov testovacieho prípadu</w:t>
+      </w:r>
+    </w:p>
+    <w:p>
+      <w:pPr>
+        <w:pStyle w:val="ListParagraph"/>
+        <w:numPr>
+          <w:ilvl w:val="0"/>
+          <w:numId w:val="2"/>
+        </w:numPr>
+      </w:pPr>
+      <w:r>
+        <w:t>Dátum a čas</w:t>
+      </w:r>
+    </w:p>
+    <w:p>
+      <w:pPr>
+        <w:pStyle w:val="ListParagraph"/>
+        <w:numPr>
+          <w:ilvl w:val="0"/>
+          <w:numId w:val="2"/>
+        </w:numPr>
+      </w:pPr>
+      <w:r>
+        <w:t>ID – identifikácia testovacieho prípadu</w:t>
+      </w:r>
+    </w:p>
+    <w:p>
+      <w:pPr>
+        <w:pStyle w:val="ListParagraph"/>
+        <w:numPr>
+          <w:ilvl w:val="0"/>
+          <w:numId w:val="2"/>
+        </w:numPr>
+      </w:pPr>
+      <w:r>
+        <w:t>Zariadenie – popis zariadenia na ktorom bol testovací prípad realizovaný</w:t>
+      </w:r>
+    </w:p>
+    <w:p>
+      <w:pPr>
+        <w:pStyle w:val="ListParagraph"/>
+        <w:numPr>
+          <w:ilvl w:val="0"/>
+          <w:numId w:val="2"/>
+        </w:numPr>
+      </w:pPr>
+      <w:r>
+        <w:t>Nástroj realizácie – ako bol testovací prípad realizovaný – manuálne/xUnit</w:t>
+      </w:r>
+    </w:p>
+    <w:p>
+      <w:pPr>
+        <w:pStyle w:val="ListParagraph"/>
+        <w:numPr>
+          <w:ilvl w:val="0"/>
+          <w:numId w:val="2"/>
+        </w:numPr>
+      </w:pPr>
+      <w:r>
+        <w:t>Meno testera</w:t>
+      </w:r>
+    </w:p>
+    <w:p>
+      <w:pPr>
+        <w:pStyle w:val="ListParagraph"/>
+        <w:numPr>
+          <w:ilvl w:val="0"/>
+          <w:numId w:val="2"/>
+        </w:numPr>
+      </w:pPr>
+      <w:r>
+        <w:t>Operačný systém – OS na ktorom bol realizovaný testovací prípad</w:t>
+      </w:r>
+    </w:p>
+    <w:p>
+      <w:pPr>
+        <w:pStyle w:val="ListParagraph"/>
+        <w:numPr>
+          <w:ilvl w:val="0"/>
+          <w:numId w:val="2"/>
+        </w:numPr>
+      </w:pPr>
+      <w:r>
+        <w:t>Výsledok – farebne zvýraznený výsledok realizácie testovacieho prípadu</w:t>
+      </w:r>
+    </w:p>
+    <w:p>
+      <w:pPr>
+        <w:pStyle w:val="ListParagraph"/>
+        <w:numPr>
+          <w:ilvl w:val="1"/>
+          <w:numId w:val="2"/>
+        </w:numPr>
+      </w:pPr>
+      <w:r>
+        <w:t> Neotestovaný – oranžová</w:t>
+      </w:r>
+    </w:p>
+    <w:p>
+      <w:pPr>
+        <w:pStyle w:val="ListParagraph"/>
+        <w:numPr>
+          <w:ilvl w:val="1"/>
+          <w:numId w:val="2"/>
+        </w:numPr>
+      </w:pPr>
+      <w:r>
+        <w:t> Prešiel – zelená</w:t>
+      </w:r>
+    </w:p>
+    <w:p>
+      <w:pPr>
+        <w:pStyle w:val="ListParagraph"/>
+        <w:numPr>
+          <w:ilvl w:val="1"/>
+          <w:numId w:val="2"/>
+        </w:numPr>
+      </w:pPr>
+      <w:r>
+        <w:t> Neprešiel – červená</w:t>
+      </w:r>
+    </w:p>
+    <w:p>
+      <w:pPr>
+        <w:pStyle w:val="ListParagraph"/>
+        <w:numPr>
+          <w:ilvl w:val="0"/>
+          <w:numId w:val="2"/>
+        </w:numPr>
+      </w:pPr>
+      <w:r>
+        <w:t>Popis testovacieho prípadu – miesto pre krátke zadefinovanie problematiky prípadu</w:t>
+      </w:r>
+    </w:p>
+    <w:p>
+      <w:pPr>
+        <w:pStyle w:val="ListParagraph"/>
+        <w:numPr>
+          <w:ilvl w:val="0"/>
+          <w:numId w:val="2"/>
+        </w:numPr>
+      </w:pPr>
+      <w:r>
+        <w:t>Kroky pre dosiahnutie – kroky k overeniu/realizácií testovacieho prípadu</w:t>
+      </w:r>
+    </w:p>
+    <w:p>
+      <w:pPr>
+        <w:pStyle w:val="ListParagraph"/>
+        <w:numPr>
+          <w:ilvl w:val="0"/>
+          <w:numId w:val="2"/>
+        </w:numPr>
+      </w:pPr>
+      <w:r>
+        <w:t>Súčasný výsledok – aktuálny výsledok realizácie prípadu</w:t>
+      </w:r>
+    </w:p>
+    <w:p>
+      <w:pPr>
+        <w:pStyle w:val="ListParagraph"/>
+        <w:numPr>
+          <w:ilvl w:val="0"/>
+          <w:numId w:val="2"/>
+        </w:numPr>
+      </w:pPr>
+      <w:r>
+        <w:t xml:space="preserve">Očakávaný výsledok </w:t>
+      </w:r>
+      <w:r>
+        <w:t>–</w:t>
+      </w:r>
+      <w:r>
+        <w:t xml:space="preserve"> </w:t>
+      </w:r>
+      <w:r>
+        <w:t>želaný výsledok realizácie prípadu</w:t>
+      </w:r>
+    </w:p>
+    <w:p>
+      <w:pPr>
+        <w:pStyle w:val="ListParagraph"/>
+        <w:numPr>
+          <w:ilvl w:val="0"/>
+          <w:numId w:val="2"/>
+        </w:numPr>
+      </w:pPr>
+      <w:r>
+        <w:t>Poznámky – priestor pre rôzne poznámky k prípadu, realizácií, detailom a podobne</w:t>
+      </w:r>
+    </w:p>
+    <w:p>
+      <w:pPr>
+        <w:pStyle w:val="ListParagraph"/>
+        <w:numPr>
+          <w:ilvl w:val="0"/>
+          <w:numId w:val="2"/>
+        </w:numPr>
+      </w:pPr>
+      <w:r>
+        <w:t xml:space="preserve">Foto dokumentácia – priestor vyhradený pre snímky, napr. zachytenie problému ale aj realizácie testovacieho prípadu, </w:t>
+      </w:r>
+      <w:r>
+        <w:t xml:space="preserve">výsledkov, </w:t>
+      </w:r>
+      <w:r>
+        <w:t>atď.</w:t>
+      </w:r>
+    </w:p>
+    <w:p/>
+    <w:p>
+      <w:r>
+        <w:t xml:space="preserve">Šablóna obsahuje aj voľné polia vyhradené pre potrebu zaznamenania ďalších detailov. </w:t>
+      </w:r>
+    </w:p>
     <w:sectPr>
       <w:pgSz w:w="11906" w:h="16838"/>
       <w:pgMar w:top="1440" w:right="1440" w:bottom="1440" w:left="1440" w:header="708" w:footer="708" w:gutter="0"/>
@@ -11,6 +1000,243 @@
     </w:sectPr>
   </w:body>
 </w:document>
+</file>
+
+<file path=word/numbering.xml><?xml version="1.0" encoding="utf-8"?>
+<w:numbering xmlns:wpc="http://schemas.microsoft.com/office/word/2010/wordprocessingCanvas" xmlns:cx="http://schemas.microsoft.com/office/drawing/2014/chartex" xmlns:cx1="http://schemas.microsoft.com/office/drawing/2015/9/8/chartex" xmlns:cx2="http://schemas.microsoft.com/office/drawing/2015/10/21/chartex" xmlns:cx3="http://schemas.microsoft.com/office/drawing/2016/5/9/chartex" xmlns:cx4="http://schemas.microsoft.com/office/drawing/2016/5/10/chartex" xmlns:cx5="http://schemas.microsoft.com/office/drawing/2016/5/11/chartex" xmlns:cx6="http://schemas.microsoft.com/office/drawing/2016/5/12/chartex" xmlns:cx7="http://schemas.microsoft.com/office/drawing/2016/5/13/chartex" xmlns:cx8="http://schemas.microsoft.com/office/drawing/2016/5/14/chartex" xmlns:mc="http://schemas.openxmlformats.org/markup-compatibility/2006" xmlns:aink="http://schemas.microsoft.com/office/drawing/2016/ink" xmlns:am3d="http://schemas.microsoft.com/office/drawing/2017/model3d" xmlns:o="urn:schemas-microsoft-com:office:office" xmlns:oel="http://schemas.microsoft.com/office/2019/extlst" xmlns:r="http://schemas.openxmlformats.org/officeDocument/2006/relationships" xmlns:m="http://schemas.openxmlformats.org/officeDocument/2006/math" xmlns:v="urn:schemas-microsoft-com:vml" xmlns:wp14="http://schemas.microsoft.com/office/word/2010/wordprocessingDrawing" xmlns:wp="http://schemas.openxmlformats.org/drawingml/2006/wordprocessingDrawing" xmlns:w10="urn:schemas-microsoft-com:office:word" xmlns:w="http://schemas.openxmlformats.org/wordprocessingml/2006/main" xmlns:w14="http://schemas.microsoft.com/office/word/2010/wordml" xmlns:w15="http://schemas.microsoft.com/office/word/2012/wordml" xmlns:w16cex="http://schemas.microsoft.com/office/word/2018/wordml/cex" xmlns:w16cid="http://schemas.microsoft.com/office/word/2016/wordml/cid" xmlns:w16="http://schemas.microsoft.com/office/word/2018/wordml" xmlns:w16sdtdh="http://schemas.microsoft.com/office/word/2020/wordml/sdtdatahash" xmlns:w16se="http://schemas.microsoft.com/office/word/2015/wordml/symex" xmlns:wpg="http://schemas.microsoft.com/office/word/2010/wordprocessingGroup" xmlns:wpi="http://schemas.microsoft.com/office/word/2010/wordprocessingInk" xmlns:wne="http://schemas.microsoft.com/office/word/2006/wordml" xmlns:wps="http://schemas.microsoft.com/office/word/2010/wordprocessingShape" mc:Ignorable="w14 w15 w16se w16cid w16 w16cex w16sdtdh wp14">
+  <w:abstractNum w:abstractNumId="0" w15:restartNumberingAfterBreak="0">
+    <w:nsid w:val="6894423B"/>
+    <w:multiLevelType w:val="hybridMultilevel"/>
+    <w:tmpl w:val="2FB247F0"/>
+    <w:lvl w:ilvl="0" w:tplc="041B0001">
+      <w:start w:val="1"/>
+      <w:numFmt w:val="bullet"/>
+      <w:lvlText w:val=""/>
+      <w:lvlJc w:val="left"/>
+      <w:pPr>
+        <w:ind w:left="720" w:hanging="360"/>
+      </w:pPr>
+      <w:rPr>
+        <w:rFonts w:ascii="Symbol" w:hAnsi="Symbol" w:hint="default"/>
+      </w:rPr>
+    </w:lvl>
+    <w:lvl w:ilvl="1" w:tplc="041B0003" w:tentative="1">
+      <w:start w:val="1"/>
+      <w:numFmt w:val="bullet"/>
+      <w:lvlText w:val="o"/>
+      <w:lvlJc w:val="left"/>
+      <w:pPr>
+        <w:ind w:left="1440" w:hanging="360"/>
+      </w:pPr>
+      <w:rPr>
+        <w:rFonts w:ascii="Courier New" w:hAnsi="Courier New" w:cs="Courier New" w:hint="default"/>
+      </w:rPr>
+    </w:lvl>
+    <w:lvl w:ilvl="2" w:tplc="041B0005" w:tentative="1">
+      <w:start w:val="1"/>
+      <w:numFmt w:val="bullet"/>
+      <w:lvlText w:val=""/>
+      <w:lvlJc w:val="left"/>
+      <w:pPr>
+        <w:ind w:left="2160" w:hanging="360"/>
+      </w:pPr>
+      <w:rPr>
+        <w:rFonts w:ascii="Wingdings" w:hAnsi="Wingdings" w:hint="default"/>
+      </w:rPr>
+    </w:lvl>
+    <w:lvl w:ilvl="3" w:tplc="041B0001" w:tentative="1">
+      <w:start w:val="1"/>
+      <w:numFmt w:val="bullet"/>
+      <w:lvlText w:val=""/>
+      <w:lvlJc w:val="left"/>
+      <w:pPr>
+        <w:ind w:left="2880" w:hanging="360"/>
+      </w:pPr>
+      <w:rPr>
+        <w:rFonts w:ascii="Symbol" w:hAnsi="Symbol" w:hint="default"/>
+      </w:rPr>
+    </w:lvl>
+    <w:lvl w:ilvl="4" w:tplc="041B0003" w:tentative="1">
+      <w:start w:val="1"/>
+      <w:numFmt w:val="bullet"/>
+      <w:lvlText w:val="o"/>
+      <w:lvlJc w:val="left"/>
+      <w:pPr>
+        <w:ind w:left="3600" w:hanging="360"/>
+      </w:pPr>
+      <w:rPr>
+        <w:rFonts w:ascii="Courier New" w:hAnsi="Courier New" w:cs="Courier New" w:hint="default"/>
+      </w:rPr>
+    </w:lvl>
+    <w:lvl w:ilvl="5" w:tplc="041B0005" w:tentative="1">
+      <w:start w:val="1"/>
+      <w:numFmt w:val="bullet"/>
+      <w:lvlText w:val=""/>
+      <w:lvlJc w:val="left"/>
+      <w:pPr>
+        <w:ind w:left="4320" w:hanging="360"/>
+      </w:pPr>
+      <w:rPr>
+        <w:rFonts w:ascii="Wingdings" w:hAnsi="Wingdings" w:hint="default"/>
+      </w:rPr>
+    </w:lvl>
+    <w:lvl w:ilvl="6" w:tplc="041B0001" w:tentative="1">
+      <w:start w:val="1"/>
+      <w:numFmt w:val="bullet"/>
+      <w:lvlText w:val=""/>
+      <w:lvlJc w:val="left"/>
+      <w:pPr>
+        <w:ind w:left="5040" w:hanging="360"/>
+      </w:pPr>
+      <w:rPr>
+        <w:rFonts w:ascii="Symbol" w:hAnsi="Symbol" w:hint="default"/>
+      </w:rPr>
+    </w:lvl>
+    <w:lvl w:ilvl="7" w:tplc="041B0003" w:tentative="1">
+      <w:start w:val="1"/>
+      <w:numFmt w:val="bullet"/>
+      <w:lvlText w:val="o"/>
+      <w:lvlJc w:val="left"/>
+      <w:pPr>
+        <w:ind w:left="5760" w:hanging="360"/>
+      </w:pPr>
+      <w:rPr>
+        <w:rFonts w:ascii="Courier New" w:hAnsi="Courier New" w:cs="Courier New" w:hint="default"/>
+      </w:rPr>
+    </w:lvl>
+    <w:lvl w:ilvl="8" w:tplc="041B0005" w:tentative="1">
+      <w:start w:val="1"/>
+      <w:numFmt w:val="bullet"/>
+      <w:lvlText w:val=""/>
+      <w:lvlJc w:val="left"/>
+      <w:pPr>
+        <w:ind w:left="6480" w:hanging="360"/>
+      </w:pPr>
+      <w:rPr>
+        <w:rFonts w:ascii="Wingdings" w:hAnsi="Wingdings" w:hint="default"/>
+      </w:rPr>
+    </w:lvl>
+  </w:abstractNum>
+  <w:abstractNum w:abstractNumId="1" w15:restartNumberingAfterBreak="0">
+    <w:nsid w:val="7F5C4192"/>
+    <w:multiLevelType w:val="hybridMultilevel"/>
+    <w:tmpl w:val="6F4A0296"/>
+    <w:lvl w:ilvl="0" w:tplc="041B0001">
+      <w:start w:val="1"/>
+      <w:numFmt w:val="bullet"/>
+      <w:lvlText w:val=""/>
+      <w:lvlJc w:val="left"/>
+      <w:pPr>
+        <w:ind w:left="720" w:hanging="360"/>
+      </w:pPr>
+      <w:rPr>
+        <w:rFonts w:ascii="Symbol" w:hAnsi="Symbol" w:hint="default"/>
+      </w:rPr>
+    </w:lvl>
+    <w:lvl w:ilvl="1" w:tplc="041B0003">
+      <w:start w:val="1"/>
+      <w:numFmt w:val="bullet"/>
+      <w:lvlText w:val="o"/>
+      <w:lvlJc w:val="left"/>
+      <w:pPr>
+        <w:ind w:left="1440" w:hanging="360"/>
+      </w:pPr>
+      <w:rPr>
+        <w:rFonts w:ascii="Courier New" w:hAnsi="Courier New" w:cs="Courier New" w:hint="default"/>
+      </w:rPr>
+    </w:lvl>
+    <w:lvl w:ilvl="2" w:tplc="041B0005" w:tentative="1">
+      <w:start w:val="1"/>
+      <w:numFmt w:val="bullet"/>
+      <w:lvlText w:val=""/>
+      <w:lvlJc w:val="left"/>
+      <w:pPr>
+        <w:ind w:left="2160" w:hanging="360"/>
+      </w:pPr>
+      <w:rPr>
+        <w:rFonts w:ascii="Wingdings" w:hAnsi="Wingdings" w:hint="default"/>
+      </w:rPr>
+    </w:lvl>
+    <w:lvl w:ilvl="3" w:tplc="041B0001" w:tentative="1">
+      <w:start w:val="1"/>
+      <w:numFmt w:val="bullet"/>
+      <w:lvlText w:val=""/>
+      <w:lvlJc w:val="left"/>
+      <w:pPr>
+        <w:ind w:left="2880" w:hanging="360"/>
+      </w:pPr>
+      <w:rPr>
+        <w:rFonts w:ascii="Symbol" w:hAnsi="Symbol" w:hint="default"/>
+      </w:rPr>
+    </w:lvl>
+    <w:lvl w:ilvl="4" w:tplc="041B0003" w:tentative="1">
+      <w:start w:val="1"/>
+      <w:numFmt w:val="bullet"/>
+      <w:lvlText w:val="o"/>
+      <w:lvlJc w:val="left"/>
+      <w:pPr>
+        <w:ind w:left="3600" w:hanging="360"/>
+      </w:pPr>
+      <w:rPr>
+        <w:rFonts w:ascii="Courier New" w:hAnsi="Courier New" w:cs="Courier New" w:hint="default"/>
+      </w:rPr>
+    </w:lvl>
+    <w:lvl w:ilvl="5" w:tplc="041B0005" w:tentative="1">
+      <w:start w:val="1"/>
+      <w:numFmt w:val="bullet"/>
+      <w:lvlText w:val=""/>
+      <w:lvlJc w:val="left"/>
+      <w:pPr>
+        <w:ind w:left="4320" w:hanging="360"/>
+      </w:pPr>
+      <w:rPr>
+        <w:rFonts w:ascii="Wingdings" w:hAnsi="Wingdings" w:hint="default"/>
+      </w:rPr>
+    </w:lvl>
+    <w:lvl w:ilvl="6" w:tplc="041B0001" w:tentative="1">
+      <w:start w:val="1"/>
+      <w:numFmt w:val="bullet"/>
+      <w:lvlText w:val=""/>
+      <w:lvlJc w:val="left"/>
+      <w:pPr>
+        <w:ind w:left="5040" w:hanging="360"/>
+      </w:pPr>
+      <w:rPr>
+        <w:rFonts w:ascii="Symbol" w:hAnsi="Symbol" w:hint="default"/>
+      </w:rPr>
+    </w:lvl>
+    <w:lvl w:ilvl="7" w:tplc="041B0003" w:tentative="1">
+      <w:start w:val="1"/>
+      <w:numFmt w:val="bullet"/>
+      <w:lvlText w:val="o"/>
+      <w:lvlJc w:val="left"/>
+      <w:pPr>
+        <w:ind w:left="5760" w:hanging="360"/>
+      </w:pPr>
+      <w:rPr>
+        <w:rFonts w:ascii="Courier New" w:hAnsi="Courier New" w:cs="Courier New" w:hint="default"/>
+      </w:rPr>
+    </w:lvl>
+    <w:lvl w:ilvl="8" w:tplc="041B0005" w:tentative="1">
+      <w:start w:val="1"/>
+      <w:numFmt w:val="bullet"/>
+      <w:lvlText w:val=""/>
+      <w:lvlJc w:val="left"/>
+      <w:pPr>
+        <w:ind w:left="6480" w:hanging="360"/>
+      </w:pPr>
+      <w:rPr>
+        <w:rFonts w:ascii="Wingdings" w:hAnsi="Wingdings" w:hint="default"/>
+      </w:rPr>
+    </w:lvl>
+  </w:abstractNum>
+  <w:num w:numId="1" w16cid:durableId="240144024">
+    <w:abstractNumId w:val="0"/>
+  </w:num>
+  <w:num w:numId="2" w16cid:durableId="46924102">
+    <w:abstractNumId w:val="1"/>
+  </w:num>
+</w:numbering>
 </file>
 
 <file path=word/styles.xml><?xml version="1.0" encoding="utf-8"?>
@@ -413,6 +1639,61 @@
   <w:style w:type="paragraph" w:default="1" w:styleId="Normal">
     <w:name w:val="Normal"/>
     <w:qFormat/>
+    <w:rsid w:val="00EE5CB0"/>
+    <w:pPr>
+      <w:spacing w:after="0" w:line="240" w:lineRule="auto"/>
+    </w:pPr>
+    <w:rPr>
+      <w:rFonts w:ascii="Arial" w:eastAsia="Arial" w:hAnsi="Arial" w:cs="Arial"/>
+      <w:kern w:val="0"/>
+      <w:sz w:val="24"/>
+      <w:szCs w:val="24"/>
+      <w:lang w:eastAsia="sk-SK"/>
+      <w14:ligatures w14:val="none"/>
+    </w:rPr>
+  </w:style>
+  <w:style w:type="paragraph" w:styleId="Heading1">
+    <w:name w:val="heading 1"/>
+    <w:basedOn w:val="Normal"/>
+    <w:next w:val="Normal"/>
+    <w:link w:val="Heading1Char"/>
+    <w:uiPriority w:val="9"/>
+    <w:qFormat/>
+    <w:rsid w:val="00F65A75"/>
+    <w:pPr>
+      <w:keepNext/>
+      <w:keepLines/>
+      <w:spacing w:before="240"/>
+      <w:outlineLvl w:val="0"/>
+    </w:pPr>
+    <w:rPr>
+      <w:rFonts w:asciiTheme="majorHAnsi" w:eastAsiaTheme="majorEastAsia" w:hAnsiTheme="majorHAnsi" w:cstheme="majorBidi"/>
+      <w:color w:val="2F5496" w:themeColor="accent1" w:themeShade="BF"/>
+      <w:sz w:val="36"/>
+      <w:szCs w:val="32"/>
+    </w:rPr>
+  </w:style>
+  <w:style w:type="paragraph" w:styleId="Heading2">
+    <w:name w:val="heading 2"/>
+    <w:basedOn w:val="Normal"/>
+    <w:next w:val="Normal"/>
+    <w:link w:val="Heading2Char"/>
+    <w:uiPriority w:val="9"/>
+    <w:unhideWhenUsed/>
+    <w:qFormat/>
+    <w:rsid w:val="00F65A75"/>
+    <w:pPr>
+      <w:keepNext/>
+      <w:keepLines/>
+      <w:spacing w:before="40"/>
+      <w:outlineLvl w:val="1"/>
+    </w:pPr>
+    <w:rPr>
+      <w:rFonts w:asciiTheme="majorHAnsi" w:eastAsiaTheme="majorEastAsia" w:hAnsiTheme="majorHAnsi" w:cstheme="majorBidi"/>
+      <w:color w:val="2F5496" w:themeColor="accent1" w:themeShade="BF"/>
+      <w:sz w:val="32"/>
+      <w:szCs w:val="26"/>
+    </w:rPr>
   </w:style>
   <w:style w:type="character" w:default="1" w:styleId="DefaultParagraphFont">
     <w:name w:val="Default Paragraph Font"/>
@@ -440,6 +1721,49 @@
     <w:uiPriority w:val="99"/>
     <w:semiHidden/>
     <w:unhideWhenUsed/>
+  </w:style>
+  <w:style w:type="character" w:customStyle="1" w:styleId="Heading1Char">
+    <w:name w:val="Heading 1 Char"/>
+    <w:basedOn w:val="DefaultParagraphFont"/>
+    <w:link w:val="Heading1"/>
+    <w:uiPriority w:val="9"/>
+    <w:rsid w:val="00F65A75"/>
+    <w:rPr>
+      <w:rFonts w:asciiTheme="majorHAnsi" w:eastAsiaTheme="majorEastAsia" w:hAnsiTheme="majorHAnsi" w:cstheme="majorBidi"/>
+      <w:color w:val="2F5496" w:themeColor="accent1" w:themeShade="BF"/>
+      <w:kern w:val="0"/>
+      <w:sz w:val="36"/>
+      <w:szCs w:val="32"/>
+      <w:lang w:eastAsia="sk-SK"/>
+      <w14:ligatures w14:val="none"/>
+    </w:rPr>
+  </w:style>
+  <w:style w:type="character" w:customStyle="1" w:styleId="Heading2Char">
+    <w:name w:val="Heading 2 Char"/>
+    <w:basedOn w:val="DefaultParagraphFont"/>
+    <w:link w:val="Heading2"/>
+    <w:uiPriority w:val="9"/>
+    <w:rsid w:val="00F65A75"/>
+    <w:rPr>
+      <w:rFonts w:asciiTheme="majorHAnsi" w:eastAsiaTheme="majorEastAsia" w:hAnsiTheme="majorHAnsi" w:cstheme="majorBidi"/>
+      <w:color w:val="2F5496" w:themeColor="accent1" w:themeShade="BF"/>
+      <w:kern w:val="0"/>
+      <w:sz w:val="32"/>
+      <w:szCs w:val="26"/>
+      <w:lang w:eastAsia="sk-SK"/>
+      <w14:ligatures w14:val="none"/>
+    </w:rPr>
+  </w:style>
+  <w:style w:type="paragraph" w:styleId="ListParagraph">
+    <w:name w:val="List Paragraph"/>
+    <w:basedOn w:val="Normal"/>
+    <w:uiPriority w:val="34"/>
+    <w:qFormat/>
+    <w:rsid w:val="00FE4EFB"/>
+    <w:pPr>
+      <w:ind w:left="720"/>
+      <w:contextualSpacing/>
+    </w:pPr>
   </w:style>
 </w:styles>
 </file>

</xml_diff>

<commit_message>
Docs + added test case
</commit_message>
<xml_diff>
--- a/dokumentacia.docx
+++ b/dokumentacia.docx
@@ -636,6 +636,9 @@
     <w:p/>
     <w:p>
       <w:r>
+        <w:rPr>
+          <w:noProof/>
+        </w:rPr>
         <w:drawing>
           <wp:inline distT="0" distB="0" distL="0" distR="0" wp14:anchorId="6F33F754" wp14:editId="37A44F9F">
             <wp:extent cx="4887007" cy="6735115"/>
@@ -675,6 +678,9 @@
     </w:p>
     <w:p>
       <w:r>
+        <w:rPr>
+          <w:noProof/>
+        </w:rPr>
         <w:lastRenderedPageBreak/>
         <w:drawing>
           <wp:inline distT="0" distB="0" distL="0" distR="0" wp14:anchorId="32802303" wp14:editId="78CBFDDB">
@@ -715,6 +721,9 @@
     </w:p>
     <w:p>
       <w:r>
+        <w:rPr>
+          <w:noProof/>
+        </w:rPr>
         <w:drawing>
           <wp:inline distT="0" distB="0" distL="0" distR="0" wp14:anchorId="2B03B3CD" wp14:editId="26B5C47E">
             <wp:extent cx="4143375" cy="2715431"/>
@@ -992,6 +1001,115 @@
         <w:t xml:space="preserve">Šablóna obsahuje aj voľné polia vyhradené pre potrebu zaznamenania ďalších detailov. </w:t>
       </w:r>
     </w:p>
+    <w:p/>
+    <w:p>
+      <w:pPr>
+        <w:pStyle w:val="Heading1"/>
+      </w:pPr>
+      <w:r>
+        <w:t>Výber techník pre realizáciu testovacích prípadov</w:t>
+      </w:r>
+    </w:p>
+    <w:p/>
+    <w:p>
+      <w:pPr>
+        <w:pStyle w:val="Heading2"/>
+      </w:pPr>
+      <w:r>
+        <w:t>Zvolené nástroje:</w:t>
+      </w:r>
+    </w:p>
+    <w:p>
+      <w:pPr>
+        <w:pStyle w:val="ListParagraph"/>
+        <w:numPr>
+          <w:ilvl w:val="0"/>
+          <w:numId w:val="3"/>
+        </w:numPr>
+      </w:pPr>
+      <w:r>
+        <w:t>Manuálne testovanie</w:t>
+      </w:r>
+    </w:p>
+    <w:p>
+      <w:pPr>
+        <w:pStyle w:val="ListParagraph"/>
+        <w:numPr>
+          <w:ilvl w:val="0"/>
+          <w:numId w:val="3"/>
+        </w:numPr>
+      </w:pPr>
+      <w:r>
+        <w:t>xUnit</w:t>
+      </w:r>
+    </w:p>
+    <w:p/>
+    <w:p>
+      <w:r>
+        <w:t>Vzhľadom na zvolenú tému je množstvo nástrojov pre realizáciu prípadov značne obmedzené. Hra vyžaduje rýchle reakcie človeka na to, čo sa na obrazovke hry deje (vyhýbanie sa asteroidom a projektilom, strieľanie mimozemšťanov, plánovanie pohybu, atď.)</w:t>
+      </w:r>
+      <w:r>
+        <w:t>.</w:t>
+      </w:r>
+      <w:r>
+        <w:t xml:space="preserve"> </w:t>
+      </w:r>
+    </w:p>
+    <w:p/>
+    <w:p>
+      <w:r>
+        <w:t xml:space="preserve">Keďže ale ide o vlastný projekt a teda mám prístup k zdrojovému kódu, rozhodol som sa že účinným spôsobom ako realizovať niektoré prípady bude napísanie unit testov v niektorom z dostupných nástrojov. Ako nástroj pre tvorbu testov som si vybral </w:t>
+      </w:r>
+      <w:r>
+        <w:rPr>
+          <w:b/>
+          <w:bCs/>
+        </w:rPr>
+        <w:t>xUnit</w:t>
+      </w:r>
+      <w:r>
+        <w:t>.</w:t>
+      </w:r>
+      <w:r>
+        <w:t xml:space="preserve"> </w:t>
+      </w:r>
+      <w:r>
+        <w:t>xUnit je open-source nástroj pre testovanie .NET aplikácií, vytvorený originálnym autorom iného testovacieho nástroja nUnit.</w:t>
+      </w:r>
+    </w:p>
+    <w:p/>
+    <w:p>
+      <w:r>
+        <w:t>Mnohé funkcionality hry, ktoré by</w:t>
+      </w:r>
+      <w:r>
+        <w:t xml:space="preserve"> museli byť otestované pomaly a častým čakaním (napr. pri </w:t>
+      </w:r>
+      <w:r>
+        <w:t xml:space="preserve">testovaní </w:t>
+      </w:r>
+      <w:r>
+        <w:t xml:space="preserve">zásahov hráča projektilmi, tester musí čakať na objavenie </w:t>
+      </w:r>
+      <w:r>
+        <w:lastRenderedPageBreak/>
+        <w:t>mimozemšťanov, ich vystrelenie a na zásah projektilu) môžu byť rýchlo a bezchybne otestované pomocou xUnit. Zároveň je veľa týchto funkcionalít cieľových k správnemu fungovaniu celej hry a preto musia byť testované pri takmer každom</w:t>
+      </w:r>
+      <w:r>
+        <w:t xml:space="preserve">, viac než malom, </w:t>
+      </w:r>
+      <w:r>
+        <w:t>zásahu do kódu hry.</w:t>
+      </w:r>
+    </w:p>
+    <w:p>
+      <w:r>
+        <w:t>Ako pri každej hre, dôležitým prvkom systému je hráčov HUD (head-up display)</w:t>
+      </w:r>
+      <w:r>
+        <w:t>. Zobrazuje dôležité informácie pre hráča a informácie ktoré zobrazuje sú dynamicky upravované. Preto je dôležité otestovanie aj tejto časti hry. Testovanie HUD  je realizované manuálne, pretože presný vzhľad a správanie je náročné zachytiť inak ľudskými očami.</w:t>
+      </w:r>
+    </w:p>
     <w:sectPr>
       <w:pgSz w:w="11906" w:h="16838"/>
       <w:pgMar w:top="1440" w:right="1440" w:bottom="1440" w:left="1440" w:header="708" w:footer="708" w:gutter="0"/>
@@ -1005,6 +1123,119 @@
 <file path=word/numbering.xml><?xml version="1.0" encoding="utf-8"?>
 <w:numbering xmlns:wpc="http://schemas.microsoft.com/office/word/2010/wordprocessingCanvas" xmlns:cx="http://schemas.microsoft.com/office/drawing/2014/chartex" xmlns:cx1="http://schemas.microsoft.com/office/drawing/2015/9/8/chartex" xmlns:cx2="http://schemas.microsoft.com/office/drawing/2015/10/21/chartex" xmlns:cx3="http://schemas.microsoft.com/office/drawing/2016/5/9/chartex" xmlns:cx4="http://schemas.microsoft.com/office/drawing/2016/5/10/chartex" xmlns:cx5="http://schemas.microsoft.com/office/drawing/2016/5/11/chartex" xmlns:cx6="http://schemas.microsoft.com/office/drawing/2016/5/12/chartex" xmlns:cx7="http://schemas.microsoft.com/office/drawing/2016/5/13/chartex" xmlns:cx8="http://schemas.microsoft.com/office/drawing/2016/5/14/chartex" xmlns:mc="http://schemas.openxmlformats.org/markup-compatibility/2006" xmlns:aink="http://schemas.microsoft.com/office/drawing/2016/ink" xmlns:am3d="http://schemas.microsoft.com/office/drawing/2017/model3d" xmlns:o="urn:schemas-microsoft-com:office:office" xmlns:oel="http://schemas.microsoft.com/office/2019/extlst" xmlns:r="http://schemas.openxmlformats.org/officeDocument/2006/relationships" xmlns:m="http://schemas.openxmlformats.org/officeDocument/2006/math" xmlns:v="urn:schemas-microsoft-com:vml" xmlns:wp14="http://schemas.microsoft.com/office/word/2010/wordprocessingDrawing" xmlns:wp="http://schemas.openxmlformats.org/drawingml/2006/wordprocessingDrawing" xmlns:w10="urn:schemas-microsoft-com:office:word" xmlns:w="http://schemas.openxmlformats.org/wordprocessingml/2006/main" xmlns:w14="http://schemas.microsoft.com/office/word/2010/wordml" xmlns:w15="http://schemas.microsoft.com/office/word/2012/wordml" xmlns:w16cex="http://schemas.microsoft.com/office/word/2018/wordml/cex" xmlns:w16cid="http://schemas.microsoft.com/office/word/2016/wordml/cid" xmlns:w16="http://schemas.microsoft.com/office/word/2018/wordml" xmlns:w16sdtdh="http://schemas.microsoft.com/office/word/2020/wordml/sdtdatahash" xmlns:w16se="http://schemas.microsoft.com/office/word/2015/wordml/symex" xmlns:wpg="http://schemas.microsoft.com/office/word/2010/wordprocessingGroup" xmlns:wpi="http://schemas.microsoft.com/office/word/2010/wordprocessingInk" xmlns:wne="http://schemas.microsoft.com/office/word/2006/wordml" xmlns:wps="http://schemas.microsoft.com/office/word/2010/wordprocessingShape" mc:Ignorable="w14 w15 w16se w16cid w16 w16cex w16sdtdh wp14">
   <w:abstractNum w:abstractNumId="0" w15:restartNumberingAfterBreak="0">
+    <w:nsid w:val="4D0E6977"/>
+    <w:multiLevelType w:val="hybridMultilevel"/>
+    <w:tmpl w:val="9FCCFABE"/>
+    <w:lvl w:ilvl="0" w:tplc="041B0001">
+      <w:start w:val="1"/>
+      <w:numFmt w:val="bullet"/>
+      <w:lvlText w:val=""/>
+      <w:lvlJc w:val="left"/>
+      <w:pPr>
+        <w:ind w:left="720" w:hanging="360"/>
+      </w:pPr>
+      <w:rPr>
+        <w:rFonts w:ascii="Symbol" w:hAnsi="Symbol" w:hint="default"/>
+      </w:rPr>
+    </w:lvl>
+    <w:lvl w:ilvl="1" w:tplc="041B0003" w:tentative="1">
+      <w:start w:val="1"/>
+      <w:numFmt w:val="bullet"/>
+      <w:lvlText w:val="o"/>
+      <w:lvlJc w:val="left"/>
+      <w:pPr>
+        <w:ind w:left="1440" w:hanging="360"/>
+      </w:pPr>
+      <w:rPr>
+        <w:rFonts w:ascii="Courier New" w:hAnsi="Courier New" w:cs="Courier New" w:hint="default"/>
+      </w:rPr>
+    </w:lvl>
+    <w:lvl w:ilvl="2" w:tplc="041B0005" w:tentative="1">
+      <w:start w:val="1"/>
+      <w:numFmt w:val="bullet"/>
+      <w:lvlText w:val=""/>
+      <w:lvlJc w:val="left"/>
+      <w:pPr>
+        <w:ind w:left="2160" w:hanging="360"/>
+      </w:pPr>
+      <w:rPr>
+        <w:rFonts w:ascii="Wingdings" w:hAnsi="Wingdings" w:hint="default"/>
+      </w:rPr>
+    </w:lvl>
+    <w:lvl w:ilvl="3" w:tplc="041B0001" w:tentative="1">
+      <w:start w:val="1"/>
+      <w:numFmt w:val="bullet"/>
+      <w:lvlText w:val=""/>
+      <w:lvlJc w:val="left"/>
+      <w:pPr>
+        <w:ind w:left="2880" w:hanging="360"/>
+      </w:pPr>
+      <w:rPr>
+        <w:rFonts w:ascii="Symbol" w:hAnsi="Symbol" w:hint="default"/>
+      </w:rPr>
+    </w:lvl>
+    <w:lvl w:ilvl="4" w:tplc="041B0003" w:tentative="1">
+      <w:start w:val="1"/>
+      <w:numFmt w:val="bullet"/>
+      <w:lvlText w:val="o"/>
+      <w:lvlJc w:val="left"/>
+      <w:pPr>
+        <w:ind w:left="3600" w:hanging="360"/>
+      </w:pPr>
+      <w:rPr>
+        <w:rFonts w:ascii="Courier New" w:hAnsi="Courier New" w:cs="Courier New" w:hint="default"/>
+      </w:rPr>
+    </w:lvl>
+    <w:lvl w:ilvl="5" w:tplc="041B0005" w:tentative="1">
+      <w:start w:val="1"/>
+      <w:numFmt w:val="bullet"/>
+      <w:lvlText w:val=""/>
+      <w:lvlJc w:val="left"/>
+      <w:pPr>
+        <w:ind w:left="4320" w:hanging="360"/>
+      </w:pPr>
+      <w:rPr>
+        <w:rFonts w:ascii="Wingdings" w:hAnsi="Wingdings" w:hint="default"/>
+      </w:rPr>
+    </w:lvl>
+    <w:lvl w:ilvl="6" w:tplc="041B0001" w:tentative="1">
+      <w:start w:val="1"/>
+      <w:numFmt w:val="bullet"/>
+      <w:lvlText w:val=""/>
+      <w:lvlJc w:val="left"/>
+      <w:pPr>
+        <w:ind w:left="5040" w:hanging="360"/>
+      </w:pPr>
+      <w:rPr>
+        <w:rFonts w:ascii="Symbol" w:hAnsi="Symbol" w:hint="default"/>
+      </w:rPr>
+    </w:lvl>
+    <w:lvl w:ilvl="7" w:tplc="041B0003" w:tentative="1">
+      <w:start w:val="1"/>
+      <w:numFmt w:val="bullet"/>
+      <w:lvlText w:val="o"/>
+      <w:lvlJc w:val="left"/>
+      <w:pPr>
+        <w:ind w:left="5760" w:hanging="360"/>
+      </w:pPr>
+      <w:rPr>
+        <w:rFonts w:ascii="Courier New" w:hAnsi="Courier New" w:cs="Courier New" w:hint="default"/>
+      </w:rPr>
+    </w:lvl>
+    <w:lvl w:ilvl="8" w:tplc="041B0005" w:tentative="1">
+      <w:start w:val="1"/>
+      <w:numFmt w:val="bullet"/>
+      <w:lvlText w:val=""/>
+      <w:lvlJc w:val="left"/>
+      <w:pPr>
+        <w:ind w:left="6480" w:hanging="360"/>
+      </w:pPr>
+      <w:rPr>
+        <w:rFonts w:ascii="Wingdings" w:hAnsi="Wingdings" w:hint="default"/>
+      </w:rPr>
+    </w:lvl>
+  </w:abstractNum>
+  <w:abstractNum w:abstractNumId="1" w15:restartNumberingAfterBreak="0">
     <w:nsid w:val="6894423B"/>
     <w:multiLevelType w:val="hybridMultilevel"/>
     <w:tmpl w:val="2FB247F0"/>
@@ -1117,7 +1348,7 @@
       </w:rPr>
     </w:lvl>
   </w:abstractNum>
-  <w:abstractNum w:abstractNumId="1" w15:restartNumberingAfterBreak="0">
+  <w:abstractNum w:abstractNumId="2" w15:restartNumberingAfterBreak="0">
     <w:nsid w:val="7F5C4192"/>
     <w:multiLevelType w:val="hybridMultilevel"/>
     <w:tmpl w:val="6F4A0296"/>
@@ -1231,10 +1462,13 @@
     </w:lvl>
   </w:abstractNum>
   <w:num w:numId="1" w16cid:durableId="240144024">
-    <w:abstractNumId w:val="0"/>
+    <w:abstractNumId w:val="1"/>
   </w:num>
   <w:num w:numId="2" w16cid:durableId="46924102">
-    <w:abstractNumId w:val="1"/>
+    <w:abstractNumId w:val="2"/>
+  </w:num>
+  <w:num w:numId="3" w16cid:durableId="195506924">
+    <w:abstractNumId w:val="0"/>
   </w:num>
 </w:numbering>
 </file>

</xml_diff>

<commit_message>
added new test case and documentation changes
</commit_message>
<xml_diff>
--- a/dokumentacia.docx
+++ b/dokumentacia.docx
@@ -173,6 +173,7 @@
           <w:szCs w:val="40"/>
         </w:rPr>
       </w:pPr>
+      <w:proofErr w:type="spellStart"/>
       <w:r>
         <w:rPr>
           <w:rFonts w:ascii="Carlito" w:eastAsia="Times New Roman" w:hAnsi="Carlito" w:cs="Times New Roman"/>
@@ -182,7 +183,19 @@
           <w:sz w:val="36"/>
           <w:szCs w:val="40"/>
         </w:rPr>
-        <w:t xml:space="preserve">SpaceJoeDotNet </w:t>
+        <w:t>SpaceJoeDotNet</w:t>
+      </w:r>
+      <w:proofErr w:type="spellEnd"/>
+      <w:r>
+        <w:rPr>
+          <w:rFonts w:ascii="Carlito" w:eastAsia="Times New Roman" w:hAnsi="Carlito" w:cs="Times New Roman"/>
+          <w:b/>
+          <w:bCs/>
+          <w:color w:val="000000" w:themeColor="text1"/>
+          <w:sz w:val="36"/>
+          <w:szCs w:val="40"/>
+        </w:rPr>
+        <w:t xml:space="preserve"> </w:t>
       </w:r>
     </w:p>
     <w:p>
@@ -405,6 +418,7 @@
           <w:color w:val="000000" w:themeColor="text1"/>
         </w:rPr>
       </w:pPr>
+      <w:proofErr w:type="spellStart"/>
       <w:r>
         <w:rPr>
           <w:rFonts w:ascii="Carlito" w:hAnsi="Carlito" w:cs="Times New Roman"/>
@@ -412,7 +426,17 @@
           <w:bCs/>
           <w:color w:val="000000" w:themeColor="text1"/>
         </w:rPr>
-        <w:t>Štud. skupina:</w:t>
+        <w:t>Štud</w:t>
+      </w:r>
+      <w:proofErr w:type="spellEnd"/>
+      <w:r>
+        <w:rPr>
+          <w:rFonts w:ascii="Carlito" w:hAnsi="Carlito" w:cs="Times New Roman"/>
+          <w:b/>
+          <w:bCs/>
+          <w:color w:val="000000" w:themeColor="text1"/>
+        </w:rPr>
+        <w:t>. skupina:</w:t>
       </w:r>
       <w:r>
         <w:rPr>
@@ -467,8 +491,53 @@
       <w:pPr>
         <w:ind w:firstLine="708"/>
       </w:pPr>
-      <w:r>
-        <w:t>SpaceJoeDotNet je počítačová hra na štýl hry Asteroids. Je vytvorená za pomoci Monogame Framework-u, ktorý je pokračovaním Microsoft XNA Framework pre tvorbu hier. Framework a hra samotná sú napísané v jazyku C</w:t>
+      <w:proofErr w:type="spellStart"/>
+      <w:r>
+        <w:t>SpaceJoeDotNet</w:t>
+      </w:r>
+      <w:proofErr w:type="spellEnd"/>
+      <w:r>
+        <w:t xml:space="preserve"> je počítačová hra na štýl hry </w:t>
+      </w:r>
+      <w:proofErr w:type="spellStart"/>
+      <w:r>
+        <w:t>Asteroids</w:t>
+      </w:r>
+      <w:proofErr w:type="spellEnd"/>
+      <w:r>
+        <w:t xml:space="preserve">. Je vytvorená za pomoci </w:t>
+      </w:r>
+      <w:proofErr w:type="spellStart"/>
+      <w:r>
+        <w:t>Monogame</w:t>
+      </w:r>
+      <w:proofErr w:type="spellEnd"/>
+      <w:r>
+        <w:t xml:space="preserve"> </w:t>
+      </w:r>
+      <w:proofErr w:type="spellStart"/>
+      <w:r>
+        <w:t>Framework</w:t>
+      </w:r>
+      <w:proofErr w:type="spellEnd"/>
+      <w:r>
+        <w:t xml:space="preserve">-u, ktorý je pokračovaním Microsoft XNA </w:t>
+      </w:r>
+      <w:proofErr w:type="spellStart"/>
+      <w:r>
+        <w:t>Framework</w:t>
+      </w:r>
+      <w:proofErr w:type="spellEnd"/>
+      <w:r>
+        <w:t xml:space="preserve"> pre tvorbu hier. </w:t>
+      </w:r>
+      <w:proofErr w:type="spellStart"/>
+      <w:r>
+        <w:t>Framework</w:t>
+      </w:r>
+      <w:proofErr w:type="spellEnd"/>
+      <w:r>
+        <w:t xml:space="preserve"> a hra samotná sú napísané v jazyku C</w:t>
       </w:r>
       <w:r>
         <w:rPr>
@@ -486,8 +555,13 @@
         <w:pStyle w:val="Heading2"/>
       </w:pPr>
       <w:r>
-        <w:t>Game loop</w:t>
-      </w:r>
+        <w:t xml:space="preserve">Game </w:t>
+      </w:r>
+      <w:proofErr w:type="spellStart"/>
+      <w:r>
+        <w:t>loop</w:t>
+      </w:r>
+      <w:proofErr w:type="spellEnd"/>
     </w:p>
     <w:p>
       <w:r>
@@ -833,8 +907,13 @@
         </w:numPr>
       </w:pPr>
       <w:r>
-        <w:t>Nástroj realizácie – ako bol testovací prípad realizovaný – manuálne/xUnit</w:t>
-      </w:r>
+        <w:t>Nástroj realizácie – ako bol testovací prípad realizovaný – manuálne/</w:t>
+      </w:r>
+      <w:proofErr w:type="spellStart"/>
+      <w:r>
+        <w:t>xUnit</w:t>
+      </w:r>
+      <w:proofErr w:type="spellEnd"/>
     </w:p>
     <w:p>
       <w:pPr>
@@ -929,7 +1008,19 @@
         </w:numPr>
       </w:pPr>
       <w:r>
-        <w:t>Kroky pre dosiahnutie – kroky k overeniu/realizácií testovacieho prípadu</w:t>
+        <w:t>Kroky pre dosiahnutie</w:t>
+      </w:r>
+      <w:r>
+        <w:t xml:space="preserve"> - </w:t>
+      </w:r>
+      <w:r>
+        <w:t>kroky k</w:t>
+      </w:r>
+      <w:r>
+        <w:t xml:space="preserve"> manuálnemu</w:t>
+      </w:r>
+      <w:r>
+        <w:t> overeniu/realizácií testovacieho prípadu</w:t>
       </w:r>
     </w:p>
     <w:p>
@@ -985,8 +1076,13 @@
           <w:numId w:val="2"/>
         </w:numPr>
       </w:pPr>
-      <w:r>
-        <w:t xml:space="preserve">Foto dokumentácia – priestor vyhradený pre snímky, napr. zachytenie problému ale aj realizácie testovacieho prípadu, </w:t>
+      <w:proofErr w:type="spellStart"/>
+      <w:r>
+        <w:t>Foto</w:t>
+      </w:r>
+      <w:proofErr w:type="spellEnd"/>
+      <w:r>
+        <w:t xml:space="preserve"> dokumentácia – priestor vyhradený pre snímky, napr. zachytenie problému ale aj realizácie testovacieho prípadu, </w:t>
       </w:r>
       <w:r>
         <w:t xml:space="preserve">výsledkov, </w:t>
@@ -1039,9 +1135,11 @@
           <w:numId w:val="3"/>
         </w:numPr>
       </w:pPr>
+      <w:proofErr w:type="spellStart"/>
       <w:r>
         <w:t>xUnit</w:t>
       </w:r>
+      <w:proofErr w:type="spellEnd"/>
     </w:p>
     <w:p/>
     <w:p>
@@ -1058,8 +1156,17 @@
     <w:p/>
     <w:p>
       <w:r>
-        <w:t xml:space="preserve">Keďže ale ide o vlastný projekt a teda mám prístup k zdrojovému kódu, rozhodol som sa že účinným spôsobom ako realizovať niektoré prípady bude napísanie unit testov v niektorom z dostupných nástrojov. Ako nástroj pre tvorbu testov som si vybral </w:t>
-      </w:r>
+        <w:t xml:space="preserve">Keďže ale ide o vlastný projekt a teda mám prístup k zdrojovému kódu, rozhodol som sa že účinným spôsobom ako realizovať niektoré prípady bude napísanie </w:t>
+      </w:r>
+      <w:proofErr w:type="spellStart"/>
+      <w:r>
+        <w:t>unit</w:t>
+      </w:r>
+      <w:proofErr w:type="spellEnd"/>
+      <w:r>
+        <w:t xml:space="preserve"> testov v niektorom z dostupných nástrojov. Ako nástroj pre tvorbu testov som si vybral </w:t>
+      </w:r>
+      <w:proofErr w:type="spellStart"/>
       <w:r>
         <w:rPr>
           <w:b/>
@@ -1067,19 +1174,42 @@
         </w:rPr>
         <w:t>xUnit</w:t>
       </w:r>
+      <w:proofErr w:type="spellEnd"/>
       <w:r>
         <w:t>.</w:t>
       </w:r>
       <w:r>
         <w:t xml:space="preserve"> </w:t>
       </w:r>
-      <w:r>
-        <w:t>xUnit je open-source nástroj pre testovanie .NET aplikácií, vytvorený originálnym autorom iného testovacieho nástroja nUnit.</w:t>
+      <w:proofErr w:type="spellStart"/>
+      <w:r>
+        <w:t>xUnit</w:t>
+      </w:r>
+      <w:proofErr w:type="spellEnd"/>
+      <w:r>
+        <w:t xml:space="preserve"> je </w:t>
+      </w:r>
+      <w:proofErr w:type="spellStart"/>
+      <w:r>
+        <w:t>open-source</w:t>
+      </w:r>
+      <w:proofErr w:type="spellEnd"/>
+      <w:r>
+        <w:t xml:space="preserve"> nástroj pre testovanie .NET aplikácií, vytvorený originálnym autorom iného testovacieho nástroja </w:t>
+      </w:r>
+      <w:proofErr w:type="spellStart"/>
+      <w:r>
+        <w:t>nUnit</w:t>
+      </w:r>
+      <w:proofErr w:type="spellEnd"/>
+      <w:r>
+        <w:t>.</w:t>
       </w:r>
     </w:p>
     <w:p/>
     <w:p>
       <w:r>
+        <w:lastRenderedPageBreak/>
         <w:t>Mnohé funkcionality hry, ktoré by</w:t>
       </w:r>
       <w:r>
@@ -1089,11 +1219,15 @@
         <w:t xml:space="preserve">testovaní </w:t>
       </w:r>
       <w:r>
-        <w:t xml:space="preserve">zásahov hráča projektilmi, tester musí čakať na objavenie </w:t>
-      </w:r>
-      <w:r>
-        <w:lastRenderedPageBreak/>
-        <w:t>mimozemšťanov, ich vystrelenie a na zásah projektilu) môžu byť rýchlo a bezchybne otestované pomocou xUnit. Zároveň je veľa týchto funkcionalít cieľových k správnemu fungovaniu celej hry a preto musia byť testované pri takmer každom</w:t>
+        <w:t xml:space="preserve">zásahov hráča projektilmi, tester musí čakať na objavenie mimozemšťanov, ich vystrelenie a na zásah projektilu) môžu byť rýchlo a bezchybne otestované pomocou </w:t>
+      </w:r>
+      <w:proofErr w:type="spellStart"/>
+      <w:r>
+        <w:t>xUnit</w:t>
+      </w:r>
+      <w:proofErr w:type="spellEnd"/>
+      <w:r>
+        <w:t>. Zároveň je veľa týchto funkcionalít cieľových k správnemu fungovaniu celej hry a preto musia byť testované pri takmer každom</w:t>
       </w:r>
       <w:r>
         <w:t xml:space="preserve">, viac než malom, </w:t>
@@ -1104,7 +1238,15 @@
     </w:p>
     <w:p>
       <w:r>
-        <w:t>Ako pri každej hre, dôležitým prvkom systému je hráčov HUD (head-up display)</w:t>
+        <w:t>Ako pri každej hre, dôležitým prvkom systému je hráčov HUD (</w:t>
+      </w:r>
+      <w:proofErr w:type="spellStart"/>
+      <w:r>
+        <w:t>head-up</w:t>
+      </w:r>
+      <w:proofErr w:type="spellEnd"/>
+      <w:r>
+        <w:t xml:space="preserve"> display)</w:t>
       </w:r>
       <w:r>
         <w:t>. Zobrazuje dôležité informácie pre hráča a informácie ktoré zobrazuje sú dynamicky upravované. Preto je dôležité otestovanie aj tejto časti hry. Testovanie HUD  je realizované manuálne, pretože presný vzhľad a správanie je náročné zachytiť inak ľudskými očami.</w:t>

</xml_diff>

<commit_message>
videos, test cases and documentation
</commit_message>
<xml_diff>
--- a/dokumentacia.docx
+++ b/dokumentacia.docx
@@ -479,6 +479,13 @@
     </w:p>
     <w:sdt>
       <w:sdtPr>
+        <w:rPr>
+          <w:rFonts w:ascii="Arial" w:eastAsia="Arial" w:hAnsi="Arial" w:cs="Arial"/>
+          <w:color w:val="auto"/>
+          <w:sz w:val="24"/>
+          <w:szCs w:val="24"/>
+          <w:lang w:val="sk-SK" w:eastAsia="sk-SK"/>
+        </w:rPr>
         <w:id w:val="1878649751"/>
         <w:docPartObj>
           <w:docPartGallery w:val="Table of Contents"/>
@@ -487,14 +494,9 @@
       </w:sdtPr>
       <w:sdtEndPr>
         <w:rPr>
-          <w:rFonts w:ascii="Arial" w:eastAsia="Arial" w:hAnsi="Arial" w:cs="Arial"/>
           <w:b/>
           <w:bCs/>
           <w:noProof/>
-          <w:color w:val="auto"/>
-          <w:sz w:val="24"/>
-          <w:szCs w:val="24"/>
-          <w:lang w:val="sk-SK" w:eastAsia="sk-SK"/>
         </w:rPr>
       </w:sdtEndPr>
       <w:sdtContent>
@@ -536,7 +538,7 @@
           <w:r>
             <w:fldChar w:fldCharType="separate"/>
           </w:r>
-          <w:hyperlink w:anchor="_Toc155678922" w:history="1">
+          <w:hyperlink w:anchor="_Toc155684918" w:history="1">
             <w:r>
               <w:rPr>
                 <w:rStyle w:val="Hyperlink"/>
@@ -563,7 +565,7 @@
                 <w:noProof/>
                 <w:webHidden/>
               </w:rPr>
-              <w:instrText xml:space="preserve"> PAGEREF _Toc155678922 \h </w:instrText>
+              <w:instrText xml:space="preserve"> PAGEREF _Toc155684918 \h </w:instrText>
             </w:r>
             <w:r>
               <w:rPr>
@@ -609,7 +611,7 @@
               <w14:ligatures w14:val="standardContextual"/>
             </w:rPr>
           </w:pPr>
-          <w:hyperlink w:anchor="_Toc155678923" w:history="1">
+          <w:hyperlink w:anchor="_Toc155684919" w:history="1">
             <w:r>
               <w:rPr>
                 <w:rStyle w:val="Hyperlink"/>
@@ -636,7 +638,7 @@
                 <w:noProof/>
                 <w:webHidden/>
               </w:rPr>
-              <w:instrText xml:space="preserve"> PAGEREF _Toc155678923 \h </w:instrText>
+              <w:instrText xml:space="preserve"> PAGEREF _Toc155684919 \h </w:instrText>
             </w:r>
             <w:r>
               <w:rPr>
@@ -682,7 +684,7 @@
               <w14:ligatures w14:val="standardContextual"/>
             </w:rPr>
           </w:pPr>
-          <w:hyperlink w:anchor="_Toc155678924" w:history="1">
+          <w:hyperlink w:anchor="_Toc155684920" w:history="1">
             <w:r>
               <w:rPr>
                 <w:rStyle w:val="Hyperlink"/>
@@ -709,7 +711,7 @@
                 <w:noProof/>
                 <w:webHidden/>
               </w:rPr>
-              <w:instrText xml:space="preserve"> PAGEREF _Toc155678924 \h </w:instrText>
+              <w:instrText xml:space="preserve"> PAGEREF _Toc155684920 \h </w:instrText>
             </w:r>
             <w:r>
               <w:rPr>
@@ -755,7 +757,7 @@
               <w14:ligatures w14:val="standardContextual"/>
             </w:rPr>
           </w:pPr>
-          <w:hyperlink w:anchor="_Toc155678925" w:history="1">
+          <w:hyperlink w:anchor="_Toc155684921" w:history="1">
             <w:r>
               <w:rPr>
                 <w:rStyle w:val="Hyperlink"/>
@@ -782,7 +784,7 @@
                 <w:noProof/>
                 <w:webHidden/>
               </w:rPr>
-              <w:instrText xml:space="preserve"> PAGEREF _Toc155678925 \h </w:instrText>
+              <w:instrText xml:space="preserve"> PAGEREF _Toc155684921 \h </w:instrText>
             </w:r>
             <w:r>
               <w:rPr>
@@ -828,7 +830,7 @@
               <w14:ligatures w14:val="standardContextual"/>
             </w:rPr>
           </w:pPr>
-          <w:hyperlink w:anchor="_Toc155678926" w:history="1">
+          <w:hyperlink w:anchor="_Toc155684922" w:history="1">
             <w:r>
               <w:rPr>
                 <w:rStyle w:val="Hyperlink"/>
@@ -855,7 +857,7 @@
                 <w:noProof/>
                 <w:webHidden/>
               </w:rPr>
-              <w:instrText xml:space="preserve"> PAGEREF _Toc155678926 \h </w:instrText>
+              <w:instrText xml:space="preserve"> PAGEREF _Toc155684922 \h </w:instrText>
             </w:r>
             <w:r>
               <w:rPr>
@@ -901,7 +903,7 @@
               <w14:ligatures w14:val="standardContextual"/>
             </w:rPr>
           </w:pPr>
-          <w:hyperlink w:anchor="_Toc155678927" w:history="1">
+          <w:hyperlink w:anchor="_Toc155684923" w:history="1">
             <w:r>
               <w:rPr>
                 <w:rStyle w:val="Hyperlink"/>
@@ -928,7 +930,7 @@
                 <w:noProof/>
                 <w:webHidden/>
               </w:rPr>
-              <w:instrText xml:space="preserve"> PAGEREF _Toc155678927 \h </w:instrText>
+              <w:instrText xml:space="preserve"> PAGEREF _Toc155684923 \h </w:instrText>
             </w:r>
             <w:r>
               <w:rPr>
@@ -974,7 +976,7 @@
               <w14:ligatures w14:val="standardContextual"/>
             </w:rPr>
           </w:pPr>
-          <w:hyperlink w:anchor="_Toc155678928" w:history="1">
+          <w:hyperlink w:anchor="_Toc155684924" w:history="1">
             <w:r>
               <w:rPr>
                 <w:rStyle w:val="Hyperlink"/>
@@ -1001,7 +1003,7 @@
                 <w:noProof/>
                 <w:webHidden/>
               </w:rPr>
-              <w:instrText xml:space="preserve"> PAGEREF _Toc155678928 \h </w:instrText>
+              <w:instrText xml:space="preserve"> PAGEREF _Toc155684924 \h </w:instrText>
             </w:r>
             <w:r>
               <w:rPr>
@@ -1047,7 +1049,7 @@
               <w14:ligatures w14:val="standardContextual"/>
             </w:rPr>
           </w:pPr>
-          <w:hyperlink w:anchor="_Toc155678929" w:history="1">
+          <w:hyperlink w:anchor="_Toc155684925" w:history="1">
             <w:r>
               <w:rPr>
                 <w:rStyle w:val="Hyperlink"/>
@@ -1074,7 +1076,7 @@
                 <w:noProof/>
                 <w:webHidden/>
               </w:rPr>
-              <w:instrText xml:space="preserve"> PAGEREF _Toc155678929 \h </w:instrText>
+              <w:instrText xml:space="preserve"> PAGEREF _Toc155684925 \h </w:instrText>
             </w:r>
             <w:r>
               <w:rPr>
@@ -1120,7 +1122,7 @@
               <w14:ligatures w14:val="standardContextual"/>
             </w:rPr>
           </w:pPr>
-          <w:hyperlink w:anchor="_Toc155678930" w:history="1">
+          <w:hyperlink w:anchor="_Toc155684926" w:history="1">
             <w:r>
               <w:rPr>
                 <w:rStyle w:val="Hyperlink"/>
@@ -1147,7 +1149,7 @@
                 <w:noProof/>
                 <w:webHidden/>
               </w:rPr>
-              <w:instrText xml:space="preserve"> PAGEREF _Toc155678930 \h </w:instrText>
+              <w:instrText xml:space="preserve"> PAGEREF _Toc155684926 \h </w:instrText>
             </w:r>
             <w:r>
               <w:rPr>
@@ -1193,7 +1195,7 @@
               <w14:ligatures w14:val="standardContextual"/>
             </w:rPr>
           </w:pPr>
-          <w:hyperlink w:anchor="_Toc155678931" w:history="1">
+          <w:hyperlink w:anchor="_Toc155684927" w:history="1">
             <w:r>
               <w:rPr>
                 <w:rStyle w:val="Hyperlink"/>
@@ -1220,7 +1222,7 @@
                 <w:noProof/>
                 <w:webHidden/>
               </w:rPr>
-              <w:instrText xml:space="preserve"> PAGEREF _Toc155678931 \h </w:instrText>
+              <w:instrText xml:space="preserve"> PAGEREF _Toc155684927 \h </w:instrText>
             </w:r>
             <w:r>
               <w:rPr>
@@ -1266,7 +1268,7 @@
               <w14:ligatures w14:val="standardContextual"/>
             </w:rPr>
           </w:pPr>
-          <w:hyperlink w:anchor="_Toc155678932" w:history="1">
+          <w:hyperlink w:anchor="_Toc155684928" w:history="1">
             <w:r>
               <w:rPr>
                 <w:rStyle w:val="Hyperlink"/>
@@ -1293,7 +1295,7 @@
                 <w:noProof/>
                 <w:webHidden/>
               </w:rPr>
-              <w:instrText xml:space="preserve"> PAGEREF _Toc155678932 \h </w:instrText>
+              <w:instrText xml:space="preserve"> PAGEREF _Toc155684928 \h </w:instrText>
             </w:r>
             <w:r>
               <w:rPr>
@@ -1339,7 +1341,7 @@
               <w14:ligatures w14:val="standardContextual"/>
             </w:rPr>
           </w:pPr>
-          <w:hyperlink w:anchor="_Toc155678933" w:history="1">
+          <w:hyperlink w:anchor="_Toc155684929" w:history="1">
             <w:r>
               <w:rPr>
                 <w:rStyle w:val="Hyperlink"/>
@@ -1366,7 +1368,7 @@
                 <w:noProof/>
                 <w:webHidden/>
               </w:rPr>
-              <w:instrText xml:space="preserve"> PAGEREF _Toc155678933 \h </w:instrText>
+              <w:instrText xml:space="preserve"> PAGEREF _Toc155684929 \h </w:instrText>
             </w:r>
             <w:r>
               <w:rPr>
@@ -1412,7 +1414,7 @@
               <w14:ligatures w14:val="standardContextual"/>
             </w:rPr>
           </w:pPr>
-          <w:hyperlink w:anchor="_Toc155678934" w:history="1">
+          <w:hyperlink w:anchor="_Toc155684930" w:history="1">
             <w:r>
               <w:rPr>
                 <w:rStyle w:val="Hyperlink"/>
@@ -1439,7 +1441,7 @@
                 <w:noProof/>
                 <w:webHidden/>
               </w:rPr>
-              <w:instrText xml:space="preserve"> PAGEREF _Toc155678934 \h </w:instrText>
+              <w:instrText xml:space="preserve"> PAGEREF _Toc155684930 \h </w:instrText>
             </w:r>
             <w:r>
               <w:rPr>
@@ -1485,7 +1487,7 @@
               <w14:ligatures w14:val="standardContextual"/>
             </w:rPr>
           </w:pPr>
-          <w:hyperlink w:anchor="_Toc155678935" w:history="1">
+          <w:hyperlink w:anchor="_Toc155684931" w:history="1">
             <w:r>
               <w:rPr>
                 <w:rStyle w:val="Hyperlink"/>
@@ -1512,7 +1514,7 @@
                 <w:noProof/>
                 <w:webHidden/>
               </w:rPr>
-              <w:instrText xml:space="preserve"> PAGEREF _Toc155678935 \h </w:instrText>
+              <w:instrText xml:space="preserve"> PAGEREF _Toc155684931 \h </w:instrText>
             </w:r>
             <w:r>
               <w:rPr>
@@ -1558,7 +1560,7 @@
               <w14:ligatures w14:val="standardContextual"/>
             </w:rPr>
           </w:pPr>
-          <w:hyperlink w:anchor="_Toc155678936" w:history="1">
+          <w:hyperlink w:anchor="_Toc155684932" w:history="1">
             <w:r>
               <w:rPr>
                 <w:rStyle w:val="Hyperlink"/>
@@ -1585,7 +1587,7 @@
                 <w:noProof/>
                 <w:webHidden/>
               </w:rPr>
-              <w:instrText xml:space="preserve"> PAGEREF _Toc155678936 \h </w:instrText>
+              <w:instrText xml:space="preserve"> PAGEREF _Toc155684932 \h </w:instrText>
             </w:r>
             <w:r>
               <w:rPr>
@@ -1631,7 +1633,7 @@
               <w14:ligatures w14:val="standardContextual"/>
             </w:rPr>
           </w:pPr>
-          <w:hyperlink w:anchor="_Toc155678937" w:history="1">
+          <w:hyperlink w:anchor="_Toc155684933" w:history="1">
             <w:r>
               <w:rPr>
                 <w:rStyle w:val="Hyperlink"/>
@@ -1658,7 +1660,7 @@
                 <w:noProof/>
                 <w:webHidden/>
               </w:rPr>
-              <w:instrText xml:space="preserve"> PAGEREF _Toc155678937 \h </w:instrText>
+              <w:instrText xml:space="preserve"> PAGEREF _Toc155684933 \h </w:instrText>
             </w:r>
             <w:r>
               <w:rPr>
@@ -1704,7 +1706,7 @@
               <w14:ligatures w14:val="standardContextual"/>
             </w:rPr>
           </w:pPr>
-          <w:hyperlink w:anchor="_Toc155678938" w:history="1">
+          <w:hyperlink w:anchor="_Toc155684934" w:history="1">
             <w:r>
               <w:rPr>
                 <w:rStyle w:val="Hyperlink"/>
@@ -1731,7 +1733,7 @@
                 <w:noProof/>
                 <w:webHidden/>
               </w:rPr>
-              <w:instrText xml:space="preserve"> PAGEREF _Toc155678938 \h </w:instrText>
+              <w:instrText xml:space="preserve"> PAGEREF _Toc155684934 \h </w:instrText>
             </w:r>
             <w:r>
               <w:rPr>
@@ -1777,7 +1779,7 @@
               <w14:ligatures w14:val="standardContextual"/>
             </w:rPr>
           </w:pPr>
-          <w:hyperlink w:anchor="_Toc155678939" w:history="1">
+          <w:hyperlink w:anchor="_Toc155684935" w:history="1">
             <w:r>
               <w:rPr>
                 <w:rStyle w:val="Hyperlink"/>
@@ -1804,7 +1806,7 @@
                 <w:noProof/>
                 <w:webHidden/>
               </w:rPr>
-              <w:instrText xml:space="preserve"> PAGEREF _Toc155678939 \h </w:instrText>
+              <w:instrText xml:space="preserve"> PAGEREF _Toc155684935 \h </w:instrText>
             </w:r>
             <w:r>
               <w:rPr>
@@ -1850,7 +1852,7 @@
               <w14:ligatures w14:val="standardContextual"/>
             </w:rPr>
           </w:pPr>
-          <w:hyperlink w:anchor="_Toc155678940" w:history="1">
+          <w:hyperlink w:anchor="_Toc155684936" w:history="1">
             <w:r>
               <w:rPr>
                 <w:rStyle w:val="Hyperlink"/>
@@ -1877,7 +1879,7 @@
                 <w:noProof/>
                 <w:webHidden/>
               </w:rPr>
-              <w:instrText xml:space="preserve"> PAGEREF _Toc155678940 \h </w:instrText>
+              <w:instrText xml:space="preserve"> PAGEREF _Toc155684936 \h </w:instrText>
             </w:r>
             <w:r>
               <w:rPr>
@@ -1923,7 +1925,7 @@
               <w14:ligatures w14:val="standardContextual"/>
             </w:rPr>
           </w:pPr>
-          <w:hyperlink w:anchor="_Toc155678941" w:history="1">
+          <w:hyperlink w:anchor="_Toc155684937" w:history="1">
             <w:r>
               <w:rPr>
                 <w:rStyle w:val="Hyperlink"/>
@@ -1950,7 +1952,7 @@
                 <w:noProof/>
                 <w:webHidden/>
               </w:rPr>
-              <w:instrText xml:space="preserve"> PAGEREF _Toc155678941 \h </w:instrText>
+              <w:instrText xml:space="preserve"> PAGEREF _Toc155684937 \h </w:instrText>
             </w:r>
             <w:r>
               <w:rPr>
@@ -1996,7 +1998,7 @@
               <w14:ligatures w14:val="standardContextual"/>
             </w:rPr>
           </w:pPr>
-          <w:hyperlink w:anchor="_Toc155678942" w:history="1">
+          <w:hyperlink w:anchor="_Toc155684938" w:history="1">
             <w:r>
               <w:rPr>
                 <w:rStyle w:val="Hyperlink"/>
@@ -2023,7 +2025,7 @@
                 <w:noProof/>
                 <w:webHidden/>
               </w:rPr>
-              <w:instrText xml:space="preserve"> PAGEREF _Toc155678942 \h </w:instrText>
+              <w:instrText xml:space="preserve"> PAGEREF _Toc155684938 \h </w:instrText>
             </w:r>
             <w:r>
               <w:rPr>
@@ -2069,7 +2071,7 @@
               <w14:ligatures w14:val="standardContextual"/>
             </w:rPr>
           </w:pPr>
-          <w:hyperlink w:anchor="_Toc155678943" w:history="1">
+          <w:hyperlink w:anchor="_Toc155684939" w:history="1">
             <w:r>
               <w:rPr>
                 <w:rStyle w:val="Hyperlink"/>
@@ -2096,7 +2098,7 @@
                 <w:noProof/>
                 <w:webHidden/>
               </w:rPr>
-              <w:instrText xml:space="preserve"> PAGEREF _Toc155678943 \h </w:instrText>
+              <w:instrText xml:space="preserve"> PAGEREF _Toc155684939 \h </w:instrText>
             </w:r>
             <w:r>
               <w:rPr>
@@ -2142,7 +2144,7 @@
               <w14:ligatures w14:val="standardContextual"/>
             </w:rPr>
           </w:pPr>
-          <w:hyperlink w:anchor="_Toc155678944" w:history="1">
+          <w:hyperlink w:anchor="_Toc155684940" w:history="1">
             <w:r>
               <w:rPr>
                 <w:rStyle w:val="Hyperlink"/>
@@ -2169,7 +2171,80 @@
                 <w:noProof/>
                 <w:webHidden/>
               </w:rPr>
-              <w:instrText xml:space="preserve"> PAGEREF _Toc155678944 \h </w:instrText>
+              <w:instrText xml:space="preserve"> PAGEREF _Toc155684940 \h </w:instrText>
+            </w:r>
+            <w:r>
+              <w:rPr>
+                <w:noProof/>
+                <w:webHidden/>
+              </w:rPr>
+            </w:r>
+            <w:r>
+              <w:rPr>
+                <w:noProof/>
+                <w:webHidden/>
+              </w:rPr>
+              <w:fldChar w:fldCharType="separate"/>
+            </w:r>
+            <w:r>
+              <w:rPr>
+                <w:noProof/>
+                <w:webHidden/>
+              </w:rPr>
+              <w:t>13</w:t>
+            </w:r>
+            <w:r>
+              <w:rPr>
+                <w:noProof/>
+                <w:webHidden/>
+              </w:rPr>
+              <w:fldChar w:fldCharType="end"/>
+            </w:r>
+          </w:hyperlink>
+        </w:p>
+        <w:p>
+          <w:pPr>
+            <w:pStyle w:val="TOC2"/>
+            <w:tabs>
+              <w:tab w:val="right" w:leader="dot" w:pos="9016"/>
+            </w:tabs>
+            <w:rPr>
+              <w:rFonts w:asciiTheme="minorHAnsi" w:eastAsiaTheme="minorEastAsia" w:hAnsiTheme="minorHAnsi" w:cstheme="minorBidi"/>
+              <w:noProof/>
+              <w:kern w:val="2"/>
+              <w:sz w:val="22"/>
+              <w:szCs w:val="22"/>
+              <w14:ligatures w14:val="standardContextual"/>
+            </w:rPr>
+          </w:pPr>
+          <w:hyperlink w:anchor="_Toc155684941" w:history="1">
+            <w:r>
+              <w:rPr>
+                <w:rStyle w:val="Hyperlink"/>
+                <w:noProof/>
+              </w:rPr>
+              <w:t>SJ-SAVE-2</w:t>
+            </w:r>
+            <w:r>
+              <w:rPr>
+                <w:noProof/>
+                <w:webHidden/>
+              </w:rPr>
+              <w:tab/>
+            </w:r>
+            <w:r>
+              <w:rPr>
+                <w:noProof/>
+                <w:webHidden/>
+              </w:rPr>
+              <w:fldChar w:fldCharType="begin"/>
+            </w:r>
+            <w:r>
+              <w:rPr>
+                <w:noProof/>
+                <w:webHidden/>
+              </w:rPr>
+              <w:instrText xml:space="preserve"> PAGEREF _Toc155684941 \h </w:instrText>
             </w:r>
             <w:r>
               <w:rPr>
@@ -2241,7 +2316,7 @@
       <w:pPr>
         <w:pStyle w:val="Heading1"/>
       </w:pPr>
-      <w:bookmarkStart w:id="0" w:name="_Toc155678922"/>
+      <w:bookmarkStart w:id="0" w:name="_Toc155684918"/>
       <w:r>
         <w:lastRenderedPageBreak/>
         <w:t>Opis testovaného projektu</w:t>
@@ -2328,7 +2403,7 @@
       <w:pPr>
         <w:pStyle w:val="Heading2"/>
       </w:pPr>
-      <w:bookmarkStart w:id="1" w:name="_Toc155678923"/>
+      <w:bookmarkStart w:id="1" w:name="_Toc155684919"/>
       <w:r>
         <w:t xml:space="preserve">Game </w:t>
       </w:r>
@@ -2366,7 +2441,7 @@
       <w:pPr>
         <w:pStyle w:val="Heading2"/>
       </w:pPr>
-      <w:bookmarkStart w:id="2" w:name="_Toc155678924"/>
+      <w:bookmarkStart w:id="2" w:name="_Toc155684920"/>
       <w:r>
         <w:t>Základné funkcionality</w:t>
       </w:r>
@@ -2485,7 +2560,7 @@
       <w:pPr>
         <w:pStyle w:val="Heading1"/>
       </w:pPr>
-      <w:bookmarkStart w:id="3" w:name="_Toc155678925"/>
+      <w:bookmarkStart w:id="3" w:name="_Toc155684921"/>
       <w:r>
         <w:lastRenderedPageBreak/>
         <w:t>Popis šablóny pre testovacie prípady</w:t>
@@ -2632,7 +2707,7 @@
       <w:pPr>
         <w:pStyle w:val="Heading2"/>
       </w:pPr>
-      <w:bookmarkStart w:id="4" w:name="_Toc155678926"/>
+      <w:bookmarkStart w:id="4" w:name="_Toc155684922"/>
       <w:r>
         <w:t>Položky šablóny:</w:t>
       </w:r>
@@ -2890,7 +2965,7 @@
       <w:pPr>
         <w:pStyle w:val="Heading1"/>
       </w:pPr>
-      <w:bookmarkStart w:id="5" w:name="_Toc155678927"/>
+      <w:bookmarkStart w:id="5" w:name="_Toc155684923"/>
       <w:r>
         <w:t>Výber techník pre realizáciu testovacích prípadov</w:t>
       </w:r>
@@ -2901,7 +2976,7 @@
       <w:pPr>
         <w:pStyle w:val="Heading2"/>
       </w:pPr>
-      <w:bookmarkStart w:id="6" w:name="_Toc155678928"/>
+      <w:bookmarkStart w:id="6" w:name="_Toc155684924"/>
       <w:r>
         <w:t>Zvolené nástroje:</w:t>
       </w:r>
@@ -3056,7 +3131,7 @@
       <w:pPr>
         <w:pStyle w:val="Heading1"/>
       </w:pPr>
-      <w:bookmarkStart w:id="7" w:name="_Toc155678929"/>
+      <w:bookmarkStart w:id="7" w:name="_Toc155684925"/>
       <w:r>
         <w:t>Testovacie prípady</w:t>
       </w:r>
@@ -3084,7 +3159,7 @@
       <w:pPr>
         <w:pStyle w:val="Heading2"/>
       </w:pPr>
-      <w:bookmarkStart w:id="8" w:name="_Toc155678930"/>
+      <w:bookmarkStart w:id="8" w:name="_Toc155684926"/>
       <w:r>
         <w:t>Prehľad</w:t>
       </w:r>
@@ -3220,7 +3295,7 @@
       <w:pPr>
         <w:pStyle w:val="Heading2"/>
       </w:pPr>
-      <w:bookmarkStart w:id="9" w:name="_Toc155678931"/>
+      <w:bookmarkStart w:id="9" w:name="_Toc155684927"/>
       <w:r>
         <w:lastRenderedPageBreak/>
         <w:t>SJ-PLAYER-1</w:t>
@@ -3402,7 +3477,7 @@
       <w:pPr>
         <w:pStyle w:val="Heading2"/>
       </w:pPr>
-      <w:bookmarkStart w:id="10" w:name="_Toc155678932"/>
+      <w:bookmarkStart w:id="10" w:name="_Toc155684928"/>
       <w:r>
         <w:t>SJ-PLAYER-2</w:t>
       </w:r>
@@ -3579,7 +3654,7 @@
       <w:pPr>
         <w:pStyle w:val="Heading2"/>
       </w:pPr>
-      <w:bookmarkStart w:id="11" w:name="_Toc155678933"/>
+      <w:bookmarkStart w:id="11" w:name="_Toc155684929"/>
       <w:r>
         <w:t>SJ-WEAPON-1</w:t>
       </w:r>
@@ -3776,7 +3851,7 @@
       <w:pPr>
         <w:pStyle w:val="Heading2"/>
       </w:pPr>
-      <w:bookmarkStart w:id="12" w:name="_Toc155678934"/>
+      <w:bookmarkStart w:id="12" w:name="_Toc155684930"/>
       <w:r>
         <w:t>SJ-COLLISION-1</w:t>
       </w:r>
@@ -3963,7 +4038,7 @@
       <w:pPr>
         <w:pStyle w:val="Heading2"/>
       </w:pPr>
-      <w:bookmarkStart w:id="13" w:name="_Toc155678935"/>
+      <w:bookmarkStart w:id="13" w:name="_Toc155684931"/>
       <w:r>
         <w:lastRenderedPageBreak/>
         <w:t>SJ-COLLISION-2</w:t>
@@ -4161,7 +4236,7 @@
       <w:pPr>
         <w:pStyle w:val="Heading2"/>
       </w:pPr>
-      <w:bookmarkStart w:id="14" w:name="_Toc155678936"/>
+      <w:bookmarkStart w:id="14" w:name="_Toc155684932"/>
       <w:r>
         <w:t>SJ-COLLISION-3</w:t>
       </w:r>
@@ -4341,7 +4416,7 @@
       <w:pPr>
         <w:pStyle w:val="Heading2"/>
       </w:pPr>
-      <w:bookmarkStart w:id="15" w:name="_Toc155678937"/>
+      <w:bookmarkStart w:id="15" w:name="_Toc155684933"/>
       <w:r>
         <w:t>SJ-UPGRADE-1</w:t>
       </w:r>
@@ -4517,7 +4592,7 @@
       <w:pPr>
         <w:pStyle w:val="Heading2"/>
       </w:pPr>
-      <w:bookmarkStart w:id="16" w:name="_Toc155678938"/>
+      <w:bookmarkStart w:id="16" w:name="_Toc155684934"/>
       <w:r>
         <w:lastRenderedPageBreak/>
         <w:t>SJ-UPGRADE-2</w:t>
@@ -4694,7 +4769,7 @@
       <w:pPr>
         <w:pStyle w:val="Heading2"/>
       </w:pPr>
-      <w:bookmarkStart w:id="17" w:name="_Toc155678939"/>
+      <w:bookmarkStart w:id="17" w:name="_Toc155684935"/>
       <w:r>
         <w:t>SJ-SHIELD-1</w:t>
       </w:r>
@@ -4773,7 +4848,7 @@
       <w:pPr>
         <w:pStyle w:val="Heading2"/>
       </w:pPr>
-      <w:bookmarkStart w:id="18" w:name="_Toc155678940"/>
+      <w:bookmarkStart w:id="18" w:name="_Toc155684936"/>
       <w:r>
         <w:t>SJ-HUD-1</w:t>
       </w:r>
@@ -4865,12 +4940,9 @@
       <w:pPr>
         <w:pStyle w:val="Heading2"/>
       </w:pPr>
-      <w:bookmarkStart w:id="19" w:name="_Toc155678941"/>
-      <w:r>
-        <w:t>SJ-HUD-</w:t>
-      </w:r>
-      <w:r>
-        <w:t>2</w:t>
+      <w:bookmarkStart w:id="19" w:name="_Toc155684937"/>
+      <w:r>
+        <w:t>SJ-HUD-2</w:t>
       </w:r>
       <w:bookmarkEnd w:id="19"/>
     </w:p>
@@ -4960,7 +5032,7 @@
       <w:pPr>
         <w:pStyle w:val="Heading2"/>
       </w:pPr>
-      <w:bookmarkStart w:id="20" w:name="_Toc155678942"/>
+      <w:bookmarkStart w:id="20" w:name="_Toc155684938"/>
       <w:r>
         <w:lastRenderedPageBreak/>
         <w:t>SJ-HUD-3</w:t>
@@ -5045,13 +5117,7 @@
       </w:r>
       <w:proofErr w:type="spellEnd"/>
       <w:r>
-        <w:t xml:space="preserve"> súbore, hárok “SJ-HUD-</w:t>
-      </w:r>
-      <w:r>
-        <w:t>3</w:t>
-      </w:r>
-      <w:r>
-        <w:t>“</w:t>
+        <w:t xml:space="preserve"> súbore, hárok “SJ-HUD-3“</w:t>
       </w:r>
     </w:p>
     <w:p/>
@@ -5059,7 +5125,7 @@
       <w:pPr>
         <w:pStyle w:val="Heading2"/>
       </w:pPr>
-      <w:bookmarkStart w:id="21" w:name="_Toc155678943"/>
+      <w:bookmarkStart w:id="21" w:name="_Toc155684939"/>
       <w:r>
         <w:t>SJ-SAVE-1</w:t>
       </w:r>
@@ -5157,7 +5223,7 @@
       <w:pPr>
         <w:pStyle w:val="Heading2"/>
       </w:pPr>
-      <w:bookmarkStart w:id="22" w:name="_Toc155678944"/>
+      <w:bookmarkStart w:id="22" w:name="_Toc155684940"/>
       <w:r>
         <w:t>SJ-OTHER-1</w:t>
       </w:r>
@@ -5235,6 +5301,115 @@
       </w:r>
       <w:r>
         <w:t>"</w:t>
+      </w:r>
+    </w:p>
+    <w:p/>
+    <w:p>
+      <w:pPr>
+        <w:pStyle w:val="Heading2"/>
+      </w:pPr>
+      <w:bookmarkStart w:id="23" w:name="_Toc155684941"/>
+      <w:r>
+        <w:t>SJ-SAVE-2</w:t>
+      </w:r>
+      <w:bookmarkEnd w:id="23"/>
+    </w:p>
+    <w:p>
+      <w:r>
+        <w:rPr>
+          <w:b/>
+          <w:bCs/>
+        </w:rPr>
+        <w:t>Názov:</w:t>
+      </w:r>
+      <w:r>
+        <w:t xml:space="preserve"> </w:t>
+      </w:r>
+      <w:r>
+        <w:tab/>
+      </w:r>
+      <w:r>
+        <w:t>Uloženie hry - záloha</w:t>
+      </w:r>
+    </w:p>
+    <w:p>
+      <w:r>
+        <w:rPr>
+          <w:b/>
+          <w:bCs/>
+        </w:rPr>
+        <w:t>Realizácia:</w:t>
+      </w:r>
+      <w:r>
+        <w:t xml:space="preserve"> </w:t>
+      </w:r>
+      <w:r>
+        <w:tab/>
+        <w:t>Manuálne</w:t>
+      </w:r>
+    </w:p>
+    <w:p>
+      <w:r>
+        <w:rPr>
+          <w:b/>
+          <w:bCs/>
+        </w:rPr>
+        <w:t>Stav:</w:t>
+      </w:r>
+      <w:r>
+        <w:tab/>
+      </w:r>
+      <w:r>
+        <w:tab/>
+      </w:r>
+      <w:r>
+        <w:t>Neprešiel</w:t>
+      </w:r>
+      <w:r>
+        <w:t xml:space="preserve"> </w:t>
+      </w:r>
+    </w:p>
+    <w:p>
+      <w:r>
+        <w:rPr>
+          <w:b/>
+          <w:bCs/>
+        </w:rPr>
+        <w:t>Poznámka</w:t>
+      </w:r>
+      <w:r>
+        <w:t>:</w:t>
+      </w:r>
+      <w:r>
+        <w:tab/>
+      </w:r>
+      <w:proofErr w:type="spellStart"/>
+      <w:r>
+        <w:t>Foto</w:t>
+      </w:r>
+      <w:proofErr w:type="spellEnd"/>
+      <w:r>
+        <w:t xml:space="preserve"> dokumentácia v </w:t>
+      </w:r>
+      <w:proofErr w:type="spellStart"/>
+      <w:r>
+        <w:t>excel</w:t>
+      </w:r>
+      <w:proofErr w:type="spellEnd"/>
+      <w:r>
+        <w:t xml:space="preserve"> súbore, hárok “SJ-</w:t>
+      </w:r>
+      <w:r>
+        <w:t>SAVE</w:t>
+      </w:r>
+      <w:r>
+        <w:t>-</w:t>
+      </w:r>
+      <w:r>
+        <w:t>2</w:t>
+      </w:r>
+      <w:r>
+        <w:t>“</w:t>
       </w:r>
     </w:p>
     <w:p/>

</xml_diff>